<commit_message>
SIVARIA2-142 Presentation documentation update
</commit_message>
<xml_diff>
--- a/docs/presentation/SiVa_description_EN.docx
+++ b/docs/presentation/SiVa_description_EN.docx
@@ -1,6 +1,6 @@
 
 <file path=word/document.xml><?xml version="1.0" encoding="utf-8"?>
-<w:document xmlns:wpc="http://schemas.microsoft.com/office/word/2010/wordprocessingCanvas" xmlns:mo="http://schemas.microsoft.com/office/mac/office/2008/main" xmlns:mc="http://schemas.openxmlformats.org/markup-compatibility/2006" xmlns:mv="urn:schemas-microsoft-com:mac:vml" xmlns:o="urn:schemas-microsoft-com:office:office" xmlns:r="http://schemas.openxmlformats.org/officeDocument/2006/relationships" xmlns:m="http://schemas.openxmlformats.org/officeDocument/2006/math" xmlns:v="urn:schemas-microsoft-com:vml" xmlns:wp14="http://schemas.microsoft.com/office/word/2010/wordprocessingDrawing" xmlns:wp="http://schemas.openxmlformats.org/drawingml/2006/wordprocessingDrawing" xmlns:w10="urn:schemas-microsoft-com:office:word" xmlns:w="http://schemas.openxmlformats.org/wordprocessingml/2006/main" xmlns:w14="http://schemas.microsoft.com/office/word/2010/wordml" xmlns:wpg="http://schemas.microsoft.com/office/word/2010/wordprocessingGroup" xmlns:wpi="http://schemas.microsoft.com/office/word/2010/wordprocessingInk" xmlns:wne="http://schemas.microsoft.com/office/word/2006/wordml" xmlns:wps="http://schemas.microsoft.com/office/word/2010/wordprocessingShape" mc:Ignorable="w14 wp14">
+<w:document xmlns:wpc="http://schemas.microsoft.com/office/word/2010/wordprocessingCanvas" xmlns:cx="http://schemas.microsoft.com/office/drawing/2014/chartex" xmlns:cx1="http://schemas.microsoft.com/office/drawing/2015/9/8/chartex" xmlns:mc="http://schemas.openxmlformats.org/markup-compatibility/2006" xmlns:o="urn:schemas-microsoft-com:office:office" xmlns:r="http://schemas.openxmlformats.org/officeDocument/2006/relationships" xmlns:m="http://schemas.openxmlformats.org/officeDocument/2006/math" xmlns:v="urn:schemas-microsoft-com:vml" xmlns:wp14="http://schemas.microsoft.com/office/word/2010/wordprocessingDrawing" xmlns:wp="http://schemas.openxmlformats.org/drawingml/2006/wordprocessingDrawing" xmlns:w10="urn:schemas-microsoft-com:office:word" xmlns:w="http://schemas.openxmlformats.org/wordprocessingml/2006/main" xmlns:w14="http://schemas.microsoft.com/office/word/2010/wordml" xmlns:w15="http://schemas.microsoft.com/office/word/2012/wordml" xmlns:w16se="http://schemas.microsoft.com/office/word/2015/wordml/symex" xmlns:wpg="http://schemas.microsoft.com/office/word/2010/wordprocessingGroup" xmlns:wpi="http://schemas.microsoft.com/office/word/2010/wordprocessingInk" xmlns:wne="http://schemas.microsoft.com/office/word/2006/wordml" xmlns:wps="http://schemas.microsoft.com/office/word/2010/wordprocessingShape" mc:Ignorable="w14 w15 w16se wp14">
   <w:body>
     <w:p>
       <w:pPr>
@@ -14,17 +14,15 @@
         </w:rPr>
       </w:pPr>
       <w:bookmarkStart w:id="0" w:name="_GoBack"/>
-      <w:bookmarkEnd w:id="0"/>
       <w:r>
         <w:rPr>
           <w:rFonts w:ascii="Helvetica" w:hAnsi="Helvetica" w:cs="Helvetica"/>
           <w:noProof/>
-          <w:lang w:val="en-US" w:eastAsia="en-US"/>
         </w:rPr>
         <w:drawing>
-          <wp:inline distT="0" distB="0" distL="0" distR="0" wp14:anchorId="6E2A26D1" wp14:editId="28D5C933">
-            <wp:extent cx="2561218" cy="1480751"/>
-            <wp:effectExtent l="0" t="0" r="4445" b="0"/>
+          <wp:inline distT="0" distB="0" distL="0" distR="0" wp14:anchorId="6E2A26D1" wp14:editId="6F817CED">
+            <wp:extent cx="2552225" cy="1481010"/>
+            <wp:effectExtent l="0" t="0" r="635" b="5080"/>
             <wp:docPr id="2" name="Picture 2"/>
             <wp:cNvGraphicFramePr>
               <a:graphicFrameLocks xmlns:a="http://schemas.openxmlformats.org/drawingml/2006/main" noChangeAspect="1"/>
@@ -39,14 +37,13 @@
                     </pic:cNvPicPr>
                   </pic:nvPicPr>
                   <pic:blipFill>
-                    <a:blip r:embed="rId7">
+                    <a:blip r:embed="rId6">
                       <a:extLst>
                         <a:ext uri="{28A0092B-C50C-407E-A947-70E740481C1C}">
                           <a14:useLocalDpi xmlns:a14="http://schemas.microsoft.com/office/drawing/2010/main" val="0"/>
                         </a:ext>
                       </a:extLst>
                     </a:blip>
-                    <a:srcRect/>
                     <a:stretch>
                       <a:fillRect/>
                     </a:stretch>
@@ -54,7 +51,7 @@
                   <pic:spPr bwMode="auto">
                     <a:xfrm>
                       <a:off x="0" y="0"/>
-                      <a:ext cx="2561666" cy="1481010"/>
+                      <a:ext cx="2552225" cy="1481010"/>
                     </a:xfrm>
                     <a:prstGeom prst="rect">
                       <a:avLst/>
@@ -70,6 +67,7 @@
           </wp:inline>
         </w:drawing>
       </w:r>
+      <w:bookmarkEnd w:id="0"/>
     </w:p>
     <w:p>
       <w:pPr>
@@ -274,7 +272,7 @@
         </w:rPr>
         <w:t> </w:t>
       </w:r>
-      <w:hyperlink r:id="rId8" w:history="1">
+      <w:hyperlink r:id="rId7" w:history="1">
         <w:r>
           <w:rPr>
             <w:rStyle w:val="Hyperlink"/>
@@ -364,13 +362,23 @@
         </w:rPr>
         <w:t xml:space="preserve"> </w:t>
       </w:r>
-      <w:r>
-        <w:rPr>
-          <w:rFonts w:ascii="Segoe UI" w:hAnsi="Segoe UI" w:cs="Segoe UI"/>
-          <w:color w:val="333333"/>
-          <w:lang w:val="en-US"/>
-        </w:rPr>
-        <w:t>are: BDOC, DDOC</w:t>
+      <w:proofErr w:type="gramStart"/>
+      <w:r>
+        <w:rPr>
+          <w:rFonts w:ascii="Segoe UI" w:hAnsi="Segoe UI" w:cs="Segoe UI"/>
+          <w:color w:val="333333"/>
+          <w:lang w:val="en-US"/>
+        </w:rPr>
+        <w:t>are:</w:t>
+      </w:r>
+      <w:proofErr w:type="gramEnd"/>
+      <w:r>
+        <w:rPr>
+          <w:rFonts w:ascii="Segoe UI" w:hAnsi="Segoe UI" w:cs="Segoe UI"/>
+          <w:color w:val="333333"/>
+          <w:lang w:val="en-US"/>
+        </w:rPr>
+        <w:t xml:space="preserve"> BDOC, DDOC</w:t>
       </w:r>
       <w:r>
         <w:rPr>
@@ -386,7 +394,97 @@
           <w:color w:val="333333"/>
           <w:lang w:val="en-US"/>
         </w:rPr>
-        <w:t xml:space="preserve"> and PDF with</w:t>
+        <w:t xml:space="preserve"> </w:t>
+      </w:r>
+      <w:proofErr w:type="spellStart"/>
+      <w:r>
+        <w:rPr>
+          <w:rFonts w:ascii="Segoe UI" w:hAnsi="Segoe UI" w:cs="Segoe UI"/>
+          <w:color w:val="333333"/>
+          <w:lang w:val="en-US"/>
+        </w:rPr>
+        <w:t>ASiCE</w:t>
+      </w:r>
+      <w:proofErr w:type="spellEnd"/>
+      <w:r>
+        <w:rPr>
+          <w:rFonts w:ascii="Segoe UI" w:hAnsi="Segoe UI" w:cs="Segoe UI"/>
+          <w:color w:val="333333"/>
+          <w:lang w:val="en-US"/>
+        </w:rPr>
+        <w:t xml:space="preserve">, </w:t>
+      </w:r>
+      <w:proofErr w:type="spellStart"/>
+      <w:r>
+        <w:rPr>
+          <w:rFonts w:ascii="Segoe UI" w:hAnsi="Segoe UI" w:cs="Segoe UI"/>
+          <w:color w:val="333333"/>
+          <w:lang w:val="en-US"/>
+        </w:rPr>
+        <w:t>ASiCS</w:t>
+      </w:r>
+      <w:proofErr w:type="spellEnd"/>
+      <w:r>
+        <w:rPr>
+          <w:rFonts w:ascii="Segoe UI" w:hAnsi="Segoe UI" w:cs="Segoe UI"/>
+          <w:color w:val="333333"/>
+          <w:lang w:val="en-US"/>
+        </w:rPr>
+        <w:t xml:space="preserve">, </w:t>
+      </w:r>
+      <w:proofErr w:type="spellStart"/>
+      <w:r>
+        <w:rPr>
+          <w:rFonts w:ascii="Segoe UI" w:hAnsi="Segoe UI" w:cs="Segoe UI"/>
+          <w:color w:val="333333"/>
+          <w:lang w:val="en-US"/>
+        </w:rPr>
+        <w:t>XAdES</w:t>
+      </w:r>
+      <w:proofErr w:type="spellEnd"/>
+      <w:r>
+        <w:rPr>
+          <w:rFonts w:ascii="Segoe UI" w:hAnsi="Segoe UI" w:cs="Segoe UI"/>
+          <w:color w:val="333333"/>
+          <w:lang w:val="en-US"/>
+        </w:rPr>
+        <w:t xml:space="preserve">, </w:t>
+      </w:r>
+      <w:proofErr w:type="spellStart"/>
+      <w:r>
+        <w:rPr>
+          <w:rFonts w:ascii="Segoe UI" w:hAnsi="Segoe UI" w:cs="Segoe UI"/>
+          <w:color w:val="333333"/>
+          <w:lang w:val="en-US"/>
+        </w:rPr>
+        <w:t>CAdES</w:t>
+      </w:r>
+      <w:proofErr w:type="spellEnd"/>
+      <w:r>
+        <w:rPr>
+          <w:rFonts w:ascii="Segoe UI" w:hAnsi="Segoe UI" w:cs="Segoe UI"/>
+          <w:color w:val="333333"/>
+          <w:lang w:val="en-US"/>
+        </w:rPr>
+        <w:t xml:space="preserve"> and </w:t>
+      </w:r>
+      <w:proofErr w:type="spellStart"/>
+      <w:r>
+        <w:rPr>
+          <w:rFonts w:ascii="Segoe UI" w:hAnsi="Segoe UI" w:cs="Segoe UI"/>
+          <w:color w:val="333333"/>
+          <w:lang w:val="en-US"/>
+        </w:rPr>
+        <w:t>PAdES</w:t>
+      </w:r>
+      <w:proofErr w:type="spellEnd"/>
+      <w:r>
+        <w:rPr>
+          <w:rFonts w:ascii="Segoe UI" w:hAnsi="Segoe UI" w:cs="Segoe UI"/>
+          <w:color w:val="333333"/>
+          <w:lang w:val="en-US"/>
+        </w:rPr>
+        <w:t xml:space="preserve"> with</w:t>
       </w:r>
       <w:r>
         <w:rPr>
@@ -605,7 +703,17 @@
           <w:szCs w:val="24"/>
           <w:lang w:val="en-US" w:eastAsia="et-EE"/>
         </w:rPr>
-        <w:t xml:space="preserve">PDF version 1.7 and later signed with </w:t>
+        <w:t>PDF vers</w:t>
+      </w:r>
+      <w:r>
+        <w:rPr>
+          <w:rFonts w:ascii="Segoe UI" w:eastAsia="Times New Roman" w:hAnsi="Segoe UI" w:cs="Segoe UI"/>
+          <w:color w:val="333333"/>
+          <w:sz w:val="24"/>
+          <w:szCs w:val="24"/>
+          <w:lang w:val="en-US" w:eastAsia="et-EE"/>
+        </w:rPr>
+        <w:t xml:space="preserve">ion 1.7 and later signed with </w:t>
       </w:r>
       <w:proofErr w:type="spellStart"/>
       <w:r>
@@ -616,7 +724,17 @@
           <w:szCs w:val="24"/>
           <w:lang w:val="en-US" w:eastAsia="et-EE"/>
         </w:rPr>
-        <w:t>PadES</w:t>
+        <w:t>PA</w:t>
+      </w:r>
+      <w:r>
+        <w:rPr>
+          <w:rFonts w:ascii="Segoe UI" w:eastAsia="Times New Roman" w:hAnsi="Segoe UI" w:cs="Segoe UI"/>
+          <w:color w:val="333333"/>
+          <w:sz w:val="24"/>
+          <w:szCs w:val="24"/>
+          <w:lang w:val="en-US" w:eastAsia="et-EE"/>
+        </w:rPr>
+        <w:t>dES</w:t>
       </w:r>
       <w:proofErr w:type="spellEnd"/>
       <w:r>
@@ -683,7 +801,128 @@
           <w:szCs w:val="24"/>
           <w:lang w:val="en-US" w:eastAsia="et-EE"/>
         </w:rPr>
-        <w:t>BDOC starting from version 2.1.</w:t>
+        <w:t>BDOC starting from version 2.1;</w:t>
+      </w:r>
+    </w:p>
+    <w:p>
+      <w:pPr>
+        <w:pStyle w:val="ListParagraph"/>
+        <w:numPr>
+          <w:ilvl w:val="1"/>
+          <w:numId w:val="9"/>
+        </w:numPr>
+        <w:spacing w:after="60" w:line="240" w:lineRule="auto"/>
+        <w:rPr>
+          <w:rFonts w:ascii="Segoe UI" w:eastAsia="Times New Roman" w:hAnsi="Segoe UI" w:cs="Segoe UI"/>
+          <w:color w:val="333333"/>
+          <w:sz w:val="24"/>
+          <w:szCs w:val="24"/>
+          <w:lang w:eastAsia="et-EE"/>
+        </w:rPr>
+      </w:pPr>
+      <w:r>
+        <w:rPr>
+          <w:rFonts w:ascii="Segoe UI" w:eastAsia="Times New Roman" w:hAnsi="Segoe UI" w:cs="Segoe UI"/>
+          <w:color w:val="333333"/>
+          <w:sz w:val="24"/>
+          <w:szCs w:val="24"/>
+          <w:lang w:eastAsia="et-EE"/>
+        </w:rPr>
+        <w:t xml:space="preserve">ASiCE ja ASiCS - </w:t>
+      </w:r>
+      <w:r>
+        <w:rPr>
+          <w:rFonts w:ascii="Segoe UI" w:eastAsia="Times New Roman" w:hAnsi="Segoe UI" w:cs="Segoe UI"/>
+          <w:color w:val="333333"/>
+          <w:sz w:val="24"/>
+          <w:szCs w:val="24"/>
+          <w:lang w:eastAsia="et-EE"/>
+        </w:rPr>
+        <w:t>including</w:t>
+      </w:r>
+      <w:r>
+        <w:rPr>
+          <w:rFonts w:ascii="Segoe UI" w:eastAsia="Times New Roman" w:hAnsi="Segoe UI" w:cs="Segoe UI"/>
+          <w:color w:val="333333"/>
+          <w:sz w:val="24"/>
+          <w:szCs w:val="24"/>
+          <w:lang w:eastAsia="et-EE"/>
+        </w:rPr>
+        <w:t xml:space="preserve"> „timestamp token“ </w:t>
+      </w:r>
+      <w:r>
+        <w:rPr>
+          <w:rFonts w:ascii="Segoe UI" w:eastAsia="Times New Roman" w:hAnsi="Segoe UI" w:cs="Segoe UI"/>
+          <w:color w:val="333333"/>
+          <w:sz w:val="24"/>
+          <w:szCs w:val="24"/>
+          <w:lang w:eastAsia="et-EE"/>
+        </w:rPr>
+        <w:t>type</w:t>
+      </w:r>
+      <w:r>
+        <w:rPr>
+          <w:rFonts w:ascii="Segoe UI" w:eastAsia="Times New Roman" w:hAnsi="Segoe UI" w:cs="Segoe UI"/>
+          <w:color w:val="333333"/>
+          <w:sz w:val="24"/>
+          <w:szCs w:val="24"/>
+          <w:lang w:eastAsia="et-EE"/>
+        </w:rPr>
+        <w:t>;</w:t>
+      </w:r>
+    </w:p>
+    <w:p>
+      <w:pPr>
+        <w:pStyle w:val="ListParagraph"/>
+        <w:numPr>
+          <w:ilvl w:val="1"/>
+          <w:numId w:val="9"/>
+        </w:numPr>
+        <w:spacing w:after="60" w:line="240" w:lineRule="auto"/>
+        <w:rPr>
+          <w:rFonts w:ascii="Segoe UI" w:eastAsia="Times New Roman" w:hAnsi="Segoe UI" w:cs="Segoe UI"/>
+          <w:color w:val="333333"/>
+          <w:sz w:val="24"/>
+          <w:szCs w:val="24"/>
+          <w:lang w:eastAsia="et-EE"/>
+        </w:rPr>
+      </w:pPr>
+      <w:r>
+        <w:rPr>
+          <w:rFonts w:ascii="Segoe UI" w:eastAsia="Times New Roman" w:hAnsi="Segoe UI" w:cs="Segoe UI"/>
+          <w:color w:val="333333"/>
+          <w:sz w:val="24"/>
+          <w:szCs w:val="24"/>
+          <w:lang w:eastAsia="et-EE"/>
+        </w:rPr>
+        <w:t>CAdES;</w:t>
+      </w:r>
+    </w:p>
+    <w:p>
+      <w:pPr>
+        <w:pStyle w:val="ListParagraph"/>
+        <w:numPr>
+          <w:ilvl w:val="1"/>
+          <w:numId w:val="9"/>
+        </w:numPr>
+        <w:spacing w:after="60" w:line="240" w:lineRule="auto"/>
+        <w:rPr>
+          <w:rFonts w:ascii="Segoe UI" w:eastAsia="Times New Roman" w:hAnsi="Segoe UI" w:cs="Segoe UI"/>
+          <w:color w:val="333333"/>
+          <w:sz w:val="24"/>
+          <w:szCs w:val="24"/>
+          <w:lang w:eastAsia="et-EE"/>
+        </w:rPr>
+      </w:pPr>
+      <w:r>
+        <w:rPr>
+          <w:rFonts w:ascii="Segoe UI" w:eastAsia="Times New Roman" w:hAnsi="Segoe UI" w:cs="Segoe UI"/>
+          <w:color w:val="333333"/>
+          <w:sz w:val="24"/>
+          <w:szCs w:val="24"/>
+          <w:lang w:eastAsia="et-EE"/>
+        </w:rPr>
+        <w:t>XAdES.</w:t>
       </w:r>
     </w:p>
     <w:p>
@@ -793,7 +1032,27 @@
           <w:szCs w:val="24"/>
           <w:lang w:val="en-US" w:eastAsia="et-EE"/>
         </w:rPr>
-        <w:t>L (Trusted Service Status List) for certificate chain validation for PDF and BDOC files;</w:t>
+        <w:t>L (Trusted Service Status List) for certificate chain validation</w:t>
+      </w:r>
+      <w:r>
+        <w:rPr>
+          <w:rFonts w:ascii="Segoe UI" w:eastAsia="Times New Roman" w:hAnsi="Segoe UI" w:cs="Segoe UI"/>
+          <w:color w:val="333333"/>
+          <w:sz w:val="24"/>
+          <w:szCs w:val="24"/>
+          <w:lang w:val="en-US" w:eastAsia="et-EE"/>
+        </w:rPr>
+        <w:t xml:space="preserve"> (except DDOC and X-Road signature containers)</w:t>
+      </w:r>
+      <w:r>
+        <w:rPr>
+          <w:rFonts w:ascii="Segoe UI" w:eastAsia="Times New Roman" w:hAnsi="Segoe UI" w:cs="Segoe UI"/>
+          <w:color w:val="333333"/>
+          <w:sz w:val="24"/>
+          <w:szCs w:val="24"/>
+          <w:lang w:val="en-US" w:eastAsia="et-EE"/>
+        </w:rPr>
+        <w:t>;</w:t>
       </w:r>
     </w:p>
     <w:p>
@@ -869,30 +1128,40 @@
           <w:szCs w:val="24"/>
           <w:lang w:val="en-US" w:eastAsia="et-EE"/>
         </w:rPr>
+        <w:t xml:space="preserve">During the validation process, a certificate chain </w:t>
+      </w:r>
+      <w:proofErr w:type="gramStart"/>
+      <w:r>
+        <w:rPr>
+          <w:rFonts w:ascii="Segoe UI" w:eastAsia="Times New Roman" w:hAnsi="Segoe UI" w:cs="Segoe UI"/>
+          <w:color w:val="333333"/>
+          <w:sz w:val="24"/>
+          <w:szCs w:val="24"/>
+          <w:lang w:val="en-US" w:eastAsia="et-EE"/>
+        </w:rPr>
+        <w:t>is created</w:t>
+      </w:r>
+      <w:proofErr w:type="gramEnd"/>
+      <w:r>
+        <w:rPr>
+          <w:rFonts w:ascii="Segoe UI" w:eastAsia="Times New Roman" w:hAnsi="Segoe UI" w:cs="Segoe UI"/>
+          <w:color w:val="333333"/>
+          <w:sz w:val="24"/>
+          <w:szCs w:val="24"/>
+          <w:lang w:val="en-US" w:eastAsia="et-EE"/>
+        </w:rPr>
+        <w:t xml:space="preserve"> from signer’s certificate up to the trust anchor (national trust list referenced by the </w:t>
+      </w:r>
+      <w:r>
+        <w:rPr>
+          <w:rFonts w:ascii="Segoe UI" w:eastAsia="Times New Roman" w:hAnsi="Segoe UI" w:cs="Segoe UI"/>
+          <w:color w:val="333333"/>
+          <w:sz w:val="24"/>
+          <w:szCs w:val="24"/>
+          <w:lang w:val="en-US" w:eastAsia="et-EE"/>
+        </w:rPr>
         <w:lastRenderedPageBreak/>
-        <w:t xml:space="preserve">During the validation process, a certificate chain is created from signer’s certificate up to the trust anchor (national trust list referenced by the central European Commission's trust list) for </w:t>
-      </w:r>
-      <w:proofErr w:type="gramStart"/>
-      <w:r>
-        <w:rPr>
-          <w:rFonts w:ascii="Segoe UI" w:eastAsia="Times New Roman" w:hAnsi="Segoe UI" w:cs="Segoe UI"/>
-          <w:color w:val="333333"/>
-          <w:sz w:val="24"/>
-          <w:szCs w:val="24"/>
-          <w:lang w:val="en-US" w:eastAsia="et-EE"/>
-        </w:rPr>
-        <w:t>all</w:t>
-      </w:r>
-      <w:proofErr w:type="gramEnd"/>
-      <w:r>
-        <w:rPr>
-          <w:rFonts w:ascii="Segoe UI" w:eastAsia="Times New Roman" w:hAnsi="Segoe UI" w:cs="Segoe UI"/>
-          <w:color w:val="333333"/>
-          <w:sz w:val="24"/>
-          <w:szCs w:val="24"/>
-          <w:lang w:val="en-US" w:eastAsia="et-EE"/>
-        </w:rPr>
-        <w:t xml:space="preserve"> certificates included in the signature (i.e. the signer's certificate, OCSP service's certificate, time-stamping service's certificate).</w:t>
+        <w:t>central European Commission's trust list) for all certificates included in the signature (i.e. the signer's certificate, OCSP service's certificate, time-stamping service's certificate).</w:t>
       </w:r>
     </w:p>
     <w:p>
@@ -1051,68 +1320,157 @@
           <w:numId w:val="7"/>
         </w:numPr>
         <w:spacing w:after="60" w:line="240" w:lineRule="auto"/>
-        <w:contextualSpacing w:val="0"/>
-        <w:rPr>
-          <w:rFonts w:ascii="Segoe UI" w:eastAsia="Times New Roman" w:hAnsi="Segoe UI" w:cs="Segoe UI"/>
-          <w:color w:val="333333"/>
-          <w:sz w:val="24"/>
-          <w:szCs w:val="24"/>
-          <w:lang w:val="en-US" w:eastAsia="et-EE"/>
-        </w:rPr>
-      </w:pPr>
-      <w:proofErr w:type="spellStart"/>
-      <w:r>
-        <w:rPr>
-          <w:rFonts w:ascii="Segoe UI" w:eastAsia="Times New Roman" w:hAnsi="Segoe UI" w:cs="Segoe UI"/>
-          <w:color w:val="333333"/>
-          <w:sz w:val="24"/>
-          <w:szCs w:val="24"/>
-          <w:lang w:val="en-US" w:eastAsia="et-EE"/>
-        </w:rPr>
-        <w:t>PadES</w:t>
-      </w:r>
-      <w:proofErr w:type="spellEnd"/>
-      <w:r>
-        <w:rPr>
-          <w:rFonts w:ascii="Segoe UI" w:eastAsia="Times New Roman" w:hAnsi="Segoe UI" w:cs="Segoe UI"/>
-          <w:color w:val="333333"/>
-          <w:sz w:val="24"/>
-          <w:szCs w:val="24"/>
-          <w:lang w:val="en-US" w:eastAsia="et-EE"/>
-        </w:rPr>
-        <w:t xml:space="preserve">-LT and </w:t>
-      </w:r>
-      <w:proofErr w:type="spellStart"/>
-      <w:r>
-        <w:rPr>
-          <w:rFonts w:ascii="Segoe UI" w:eastAsia="Times New Roman" w:hAnsi="Segoe UI" w:cs="Segoe UI"/>
-          <w:color w:val="333333"/>
-          <w:sz w:val="24"/>
-          <w:szCs w:val="24"/>
-          <w:lang w:val="en-US" w:eastAsia="et-EE"/>
-        </w:rPr>
-        <w:t>PadES</w:t>
-      </w:r>
-      <w:proofErr w:type="spellEnd"/>
-      <w:r>
-        <w:rPr>
-          <w:rFonts w:ascii="Segoe UI" w:eastAsia="Times New Roman" w:hAnsi="Segoe UI" w:cs="Segoe UI"/>
-          <w:color w:val="333333"/>
-          <w:sz w:val="24"/>
-          <w:szCs w:val="24"/>
-          <w:lang w:val="en-US" w:eastAsia="et-EE"/>
-        </w:rPr>
-        <w:t>-LTA</w:t>
-      </w:r>
-      <w:r>
-        <w:rPr>
-          <w:rFonts w:ascii="Segoe UI" w:eastAsia="Times New Roman" w:hAnsi="Segoe UI" w:cs="Segoe UI"/>
-          <w:color w:val="333333"/>
-          <w:sz w:val="24"/>
-          <w:szCs w:val="24"/>
-          <w:lang w:val="en-US" w:eastAsia="et-EE"/>
-        </w:rPr>
-        <w:t>;</w:t>
+        <w:rPr>
+          <w:rFonts w:ascii="Segoe UI" w:eastAsia="Times New Roman" w:hAnsi="Segoe UI" w:cs="Segoe UI"/>
+          <w:color w:val="333333"/>
+          <w:sz w:val="24"/>
+          <w:szCs w:val="24"/>
+          <w:lang w:eastAsia="et-EE"/>
+        </w:rPr>
+      </w:pPr>
+      <w:r>
+        <w:rPr>
+          <w:rFonts w:ascii="Segoe UI" w:eastAsia="Times New Roman" w:hAnsi="Segoe UI" w:cs="Segoe UI"/>
+          <w:color w:val="333333"/>
+          <w:sz w:val="24"/>
+          <w:szCs w:val="24"/>
+          <w:lang w:eastAsia="et-EE"/>
+        </w:rPr>
+        <w:t xml:space="preserve">CAdES-LT </w:t>
+      </w:r>
+      <w:r>
+        <w:rPr>
+          <w:rFonts w:ascii="Segoe UI" w:eastAsia="Times New Roman" w:hAnsi="Segoe UI" w:cs="Segoe UI"/>
+          <w:color w:val="333333"/>
+          <w:sz w:val="24"/>
+          <w:szCs w:val="24"/>
+          <w:lang w:eastAsia="et-EE"/>
+        </w:rPr>
+        <w:t>and</w:t>
+      </w:r>
+      <w:r>
+        <w:rPr>
+          <w:rFonts w:ascii="Segoe UI" w:eastAsia="Times New Roman" w:hAnsi="Segoe UI" w:cs="Segoe UI"/>
+          <w:color w:val="333333"/>
+          <w:sz w:val="24"/>
+          <w:szCs w:val="24"/>
+          <w:lang w:eastAsia="et-EE"/>
+        </w:rPr>
+        <w:t xml:space="preserve"> CAdES-LTA;</w:t>
+      </w:r>
+    </w:p>
+    <w:p>
+      <w:pPr>
+        <w:pStyle w:val="ListParagraph"/>
+        <w:numPr>
+          <w:ilvl w:val="1"/>
+          <w:numId w:val="7"/>
+        </w:numPr>
+        <w:spacing w:after="60" w:line="240" w:lineRule="auto"/>
+        <w:rPr>
+          <w:rFonts w:ascii="Segoe UI" w:eastAsia="Times New Roman" w:hAnsi="Segoe UI" w:cs="Segoe UI"/>
+          <w:color w:val="333333"/>
+          <w:sz w:val="24"/>
+          <w:szCs w:val="24"/>
+          <w:lang w:eastAsia="et-EE"/>
+        </w:rPr>
+      </w:pPr>
+      <w:r>
+        <w:rPr>
+          <w:rFonts w:ascii="Segoe UI" w:eastAsia="Times New Roman" w:hAnsi="Segoe UI" w:cs="Segoe UI"/>
+          <w:color w:val="333333"/>
+          <w:sz w:val="24"/>
+          <w:szCs w:val="24"/>
+          <w:lang w:eastAsia="et-EE"/>
+        </w:rPr>
+        <w:t>XAdES-LT</w:t>
+      </w:r>
+      <w:r>
+        <w:rPr>
+          <w:rFonts w:ascii="Segoe UI" w:eastAsia="Times New Roman" w:hAnsi="Segoe UI" w:cs="Segoe UI"/>
+          <w:color w:val="333333"/>
+          <w:sz w:val="24"/>
+          <w:szCs w:val="24"/>
+          <w:lang w:eastAsia="et-EE"/>
+        </w:rPr>
+        <w:t xml:space="preserve"> and</w:t>
+      </w:r>
+      <w:r>
+        <w:rPr>
+          <w:rFonts w:ascii="Segoe UI" w:eastAsia="Times New Roman" w:hAnsi="Segoe UI" w:cs="Segoe UI"/>
+          <w:color w:val="333333"/>
+          <w:sz w:val="24"/>
+          <w:szCs w:val="24"/>
+          <w:lang w:eastAsia="et-EE"/>
+        </w:rPr>
+        <w:t xml:space="preserve"> XAdES-LTA;</w:t>
+      </w:r>
+    </w:p>
+    <w:p>
+      <w:pPr>
+        <w:pStyle w:val="ListParagraph"/>
+        <w:numPr>
+          <w:ilvl w:val="1"/>
+          <w:numId w:val="7"/>
+        </w:numPr>
+        <w:spacing w:after="60" w:line="240" w:lineRule="auto"/>
+        <w:rPr>
+          <w:rFonts w:ascii="Segoe UI" w:eastAsia="Times New Roman" w:hAnsi="Segoe UI" w:cs="Segoe UI"/>
+          <w:color w:val="333333"/>
+          <w:sz w:val="24"/>
+          <w:szCs w:val="24"/>
+          <w:lang w:eastAsia="et-EE"/>
+        </w:rPr>
+      </w:pPr>
+      <w:r>
+        <w:rPr>
+          <w:rFonts w:ascii="Segoe UI" w:eastAsia="Times New Roman" w:hAnsi="Segoe UI" w:cs="Segoe UI"/>
+          <w:color w:val="333333"/>
+          <w:sz w:val="24"/>
+          <w:szCs w:val="24"/>
+          <w:lang w:eastAsia="et-EE"/>
+        </w:rPr>
+        <w:t>P</w:t>
+      </w:r>
+      <w:r>
+        <w:rPr>
+          <w:rFonts w:ascii="Segoe UI" w:eastAsia="Times New Roman" w:hAnsi="Segoe UI" w:cs="Segoe UI"/>
+          <w:color w:val="333333"/>
+          <w:sz w:val="24"/>
+          <w:szCs w:val="24"/>
+          <w:lang w:eastAsia="et-EE"/>
+        </w:rPr>
+        <w:t>A</w:t>
+      </w:r>
+      <w:r>
+        <w:rPr>
+          <w:rFonts w:ascii="Segoe UI" w:eastAsia="Times New Roman" w:hAnsi="Segoe UI" w:cs="Segoe UI"/>
+          <w:color w:val="333333"/>
+          <w:sz w:val="24"/>
+          <w:szCs w:val="24"/>
+          <w:lang w:eastAsia="et-EE"/>
+        </w:rPr>
+        <w:t xml:space="preserve">dES-LT </w:t>
+      </w:r>
+      <w:r>
+        <w:rPr>
+          <w:rFonts w:ascii="Segoe UI" w:eastAsia="Times New Roman" w:hAnsi="Segoe UI" w:cs="Segoe UI"/>
+          <w:color w:val="333333"/>
+          <w:sz w:val="24"/>
+          <w:szCs w:val="24"/>
+          <w:lang w:eastAsia="et-EE"/>
+        </w:rPr>
+        <w:t>and</w:t>
+      </w:r>
+      <w:r>
+        <w:rPr>
+          <w:rFonts w:ascii="Segoe UI" w:eastAsia="Times New Roman" w:hAnsi="Segoe UI" w:cs="Segoe UI"/>
+          <w:color w:val="333333"/>
+          <w:sz w:val="24"/>
+          <w:szCs w:val="24"/>
+          <w:lang w:eastAsia="et-EE"/>
+        </w:rPr>
+        <w:t xml:space="preserve"> PAdES-LTA; </w:t>
       </w:r>
     </w:p>
     <w:p>
@@ -1140,7 +1498,7 @@
           <w:szCs w:val="24"/>
           <w:lang w:val="en-US" w:eastAsia="et-EE"/>
         </w:rPr>
-        <w:t>BDOC-TM and BDOC-TS.</w:t>
+        <w:t>BDOC-TM.</w:t>
       </w:r>
     </w:p>
     <w:p>
@@ -1360,23 +1718,13 @@
           <w:lang w:val="en-US"/>
         </w:rPr>
       </w:pPr>
-      <w:proofErr w:type="gramStart"/>
-      <w:r>
-        <w:rPr>
-          <w:rFonts w:ascii="Segoe UI" w:hAnsi="Segoe UI" w:cs="Segoe UI"/>
-          <w:color w:val="333333"/>
-          <w:lang w:val="en-US"/>
-        </w:rPr>
-        <w:t>request</w:t>
-      </w:r>
-      <w:proofErr w:type="gramEnd"/>
-      <w:r>
-        <w:rPr>
-          <w:rFonts w:ascii="Segoe UI" w:hAnsi="Segoe UI" w:cs="Segoe UI"/>
-          <w:color w:val="333333"/>
-          <w:lang w:val="en-US"/>
-        </w:rPr>
-        <w:t xml:space="preserve"> validation of signatures in a digitally signed document (i.e. signature container like BDOC/</w:t>
+      <w:r>
+        <w:rPr>
+          <w:rFonts w:ascii="Segoe UI" w:hAnsi="Segoe UI" w:cs="Segoe UI"/>
+          <w:color w:val="333333"/>
+          <w:lang w:val="en-US"/>
+        </w:rPr>
+        <w:t>request validation of signatures in a digitally signed document (i.e. signature container like BDOC/</w:t>
       </w:r>
       <w:proofErr w:type="spellStart"/>
       <w:r>
@@ -1612,7 +1960,7 @@
         </w:rPr>
         <w:t xml:space="preserve"> </w:t>
       </w:r>
-      <w:hyperlink r:id="rId9" w:history="1">
+      <w:hyperlink r:id="rId8" w:history="1">
         <w:r>
           <w:rPr>
             <w:rFonts w:ascii="Segoe UI" w:eastAsia="Times New Roman" w:hAnsi="Segoe UI" w:cs="Segoe UI"/>
@@ -1951,62 +2299,18 @@
           <w:color w:val="333333"/>
           <w:sz w:val="24"/>
           <w:szCs w:val="24"/>
-          <w:lang w:val="en-US" w:eastAsia="et-EE"/>
-        </w:rPr>
-      </w:pPr>
-      <w:r>
-        <w:rPr>
-          <w:rFonts w:ascii="Segoe UI" w:eastAsia="Times New Roman" w:hAnsi="Segoe UI" w:cs="Segoe UI"/>
-          <w:color w:val="333333"/>
-          <w:sz w:val="24"/>
-          <w:szCs w:val="24"/>
-          <w:lang w:val="en-US" w:eastAsia="et-EE"/>
-        </w:rPr>
-        <w:t xml:space="preserve">  "</w:t>
-      </w:r>
-      <w:proofErr w:type="gramStart"/>
-      <w:r>
-        <w:rPr>
-          <w:rFonts w:ascii="Segoe UI" w:eastAsia="Times New Roman" w:hAnsi="Segoe UI" w:cs="Segoe UI"/>
-          <w:color w:val="333333"/>
-          <w:sz w:val="24"/>
-          <w:szCs w:val="24"/>
-          <w:lang w:val="en-US" w:eastAsia="et-EE"/>
-        </w:rPr>
-        <w:t>filename</w:t>
-      </w:r>
-      <w:proofErr w:type="gramEnd"/>
-      <w:r>
-        <w:rPr>
-          <w:rFonts w:ascii="Segoe UI" w:eastAsia="Times New Roman" w:hAnsi="Segoe UI" w:cs="Segoe UI"/>
-          <w:color w:val="333333"/>
-          <w:sz w:val="24"/>
-          <w:szCs w:val="24"/>
-          <w:lang w:val="en-US" w:eastAsia="et-EE"/>
-        </w:rPr>
-        <w:t>":"</w:t>
-      </w:r>
-      <w:proofErr w:type="spellStart"/>
-      <w:r>
-        <w:rPr>
-          <w:rFonts w:ascii="Segoe UI" w:eastAsia="Times New Roman" w:hAnsi="Segoe UI" w:cs="Segoe UI"/>
-          <w:color w:val="333333"/>
-          <w:sz w:val="24"/>
-          <w:szCs w:val="24"/>
-          <w:lang w:val="en-US" w:eastAsia="et-EE"/>
-        </w:rPr>
-        <w:t>sample.ddoc</w:t>
-      </w:r>
-      <w:proofErr w:type="spellEnd"/>
-      <w:r>
-        <w:rPr>
-          <w:rFonts w:ascii="Segoe UI" w:eastAsia="Times New Roman" w:hAnsi="Segoe UI" w:cs="Segoe UI"/>
-          <w:color w:val="333333"/>
-          <w:sz w:val="24"/>
-          <w:szCs w:val="24"/>
-          <w:lang w:val="en-US" w:eastAsia="et-EE"/>
-        </w:rPr>
-        <w:t>",</w:t>
+          <w:lang w:eastAsia="et-EE"/>
+        </w:rPr>
+      </w:pPr>
+      <w:r>
+        <w:rPr>
+          <w:rFonts w:ascii="Segoe UI" w:eastAsia="Times New Roman" w:hAnsi="Segoe UI" w:cs="Segoe UI"/>
+          <w:color w:val="333333"/>
+          <w:sz w:val="24"/>
+          <w:szCs w:val="24"/>
+          <w:lang w:eastAsia="et-EE"/>
+        </w:rPr>
+        <w:t xml:space="preserve">  "filename":"sample.ddoc",</w:t>
       </w:r>
     </w:p>
     <w:p>
@@ -2017,43 +2321,133 @@
           <w:color w:val="333333"/>
           <w:sz w:val="24"/>
           <w:szCs w:val="24"/>
-          <w:lang w:val="en-US" w:eastAsia="et-EE"/>
-        </w:rPr>
-      </w:pPr>
-      <w:r>
-        <w:rPr>
-          <w:rFonts w:ascii="Segoe UI" w:eastAsia="Times New Roman" w:hAnsi="Segoe UI" w:cs="Segoe UI"/>
-          <w:color w:val="333333"/>
-          <w:sz w:val="24"/>
-          <w:szCs w:val="24"/>
-          <w:lang w:val="en-US" w:eastAsia="et-EE"/>
+          <w:lang w:eastAsia="et-EE"/>
+        </w:rPr>
+      </w:pPr>
+      <w:r>
+        <w:rPr>
+          <w:rFonts w:ascii="Segoe UI" w:eastAsia="Times New Roman" w:hAnsi="Segoe UI" w:cs="Segoe UI"/>
+          <w:color w:val="333333"/>
+          <w:sz w:val="24"/>
+          <w:szCs w:val="24"/>
+          <w:lang w:eastAsia="et-EE"/>
+        </w:rPr>
+        <w:t xml:space="preserve">  "document":"PD94bWwgdmVyc2lvbj0iMS4....",</w:t>
+      </w:r>
+    </w:p>
+    <w:p>
+      <w:pPr>
+        <w:spacing w:after="60" w:line="240" w:lineRule="auto"/>
+        <w:rPr>
+          <w:rFonts w:ascii="Segoe UI" w:eastAsia="Times New Roman" w:hAnsi="Segoe UI" w:cs="Segoe UI"/>
+          <w:color w:val="333333"/>
+          <w:sz w:val="24"/>
+          <w:szCs w:val="24"/>
+          <w:lang w:eastAsia="et-EE"/>
+        </w:rPr>
+      </w:pPr>
+      <w:r>
+        <w:rPr>
+          <w:rFonts w:ascii="Segoe UI" w:eastAsia="Times New Roman" w:hAnsi="Segoe UI" w:cs="Segoe UI"/>
+          <w:color w:val="333333"/>
+          <w:sz w:val="24"/>
+          <w:szCs w:val="24"/>
+          <w:lang w:eastAsia="et-EE"/>
+        </w:rPr>
+        <w:t xml:space="preserve">  "signaturePolicy": "POLv</w:t>
+      </w:r>
+      <w:r>
+        <w:rPr>
+          <w:rFonts w:ascii="Segoe UI" w:eastAsia="Times New Roman" w:hAnsi="Segoe UI" w:cs="Segoe UI"/>
+          <w:color w:val="333333"/>
+          <w:sz w:val="24"/>
+          <w:szCs w:val="24"/>
+          <w:lang w:eastAsia="et-EE"/>
+        </w:rPr>
+        <w:t>4</w:t>
+      </w:r>
+      <w:r>
+        <w:rPr>
+          <w:rFonts w:ascii="Segoe UI" w:eastAsia="Times New Roman" w:hAnsi="Segoe UI" w:cs="Segoe UI"/>
+          <w:color w:val="333333"/>
+          <w:sz w:val="24"/>
+          <w:szCs w:val="24"/>
+          <w:lang w:eastAsia="et-EE"/>
+        </w:rPr>
+        <w:t>"</w:t>
+      </w:r>
+      <w:r>
+        <w:rPr>
+          <w:rFonts w:ascii="Segoe UI" w:eastAsia="Times New Roman" w:hAnsi="Segoe UI" w:cs="Segoe UI"/>
+          <w:color w:val="333333"/>
+          <w:sz w:val="24"/>
+          <w:szCs w:val="24"/>
+          <w:lang w:eastAsia="et-EE"/>
+        </w:rPr>
+        <w:t>,</w:t>
+      </w:r>
+    </w:p>
+    <w:p>
+      <w:pPr>
+        <w:spacing w:after="60" w:line="240" w:lineRule="auto"/>
+        <w:rPr>
+          <w:rFonts w:ascii="Segoe UI" w:eastAsia="Times New Roman" w:hAnsi="Segoe UI" w:cs="Segoe UI"/>
+          <w:color w:val="333333"/>
+          <w:sz w:val="24"/>
+          <w:szCs w:val="24"/>
+          <w:lang w:eastAsia="et-EE"/>
+        </w:rPr>
+      </w:pPr>
+      <w:r>
+        <w:rPr>
+          <w:rFonts w:ascii="Segoe UI" w:eastAsia="Times New Roman" w:hAnsi="Segoe UI" w:cs="Segoe UI"/>
+          <w:color w:val="333333"/>
+          <w:sz w:val="24"/>
+          <w:szCs w:val="24"/>
+          <w:lang w:eastAsia="et-EE"/>
         </w:rPr>
         <w:lastRenderedPageBreak/>
         <w:t xml:space="preserve">  "</w:t>
       </w:r>
-      <w:proofErr w:type="spellStart"/>
-      <w:proofErr w:type="gramStart"/>
-      <w:r>
-        <w:rPr>
-          <w:rFonts w:ascii="Segoe UI" w:eastAsia="Times New Roman" w:hAnsi="Segoe UI" w:cs="Segoe UI"/>
-          <w:color w:val="333333"/>
-          <w:sz w:val="24"/>
-          <w:szCs w:val="24"/>
-          <w:lang w:val="en-US" w:eastAsia="et-EE"/>
-        </w:rPr>
-        <w:t>documentType</w:t>
-      </w:r>
-      <w:proofErr w:type="spellEnd"/>
-      <w:proofErr w:type="gramEnd"/>
-      <w:r>
-        <w:rPr>
-          <w:rFonts w:ascii="Segoe UI" w:eastAsia="Times New Roman" w:hAnsi="Segoe UI" w:cs="Segoe UI"/>
-          <w:color w:val="333333"/>
-          <w:sz w:val="24"/>
-          <w:szCs w:val="24"/>
-          <w:lang w:val="en-US" w:eastAsia="et-EE"/>
-        </w:rPr>
-        <w:t>":"DDOC",</w:t>
+      <w:r>
+        <w:rPr>
+          <w:rFonts w:ascii="Segoe UI" w:eastAsia="Times New Roman" w:hAnsi="Segoe UI" w:cs="Segoe UI"/>
+          <w:color w:val="333333"/>
+          <w:sz w:val="24"/>
+          <w:szCs w:val="24"/>
+          <w:lang w:eastAsia="et-EE"/>
+        </w:rPr>
+        <w:t>reportType</w:t>
+      </w:r>
+      <w:r>
+        <w:rPr>
+          <w:rFonts w:ascii="Segoe UI" w:eastAsia="Times New Roman" w:hAnsi="Segoe UI" w:cs="Segoe UI"/>
+          <w:color w:val="333333"/>
+          <w:sz w:val="24"/>
+          <w:szCs w:val="24"/>
+          <w:lang w:eastAsia="et-EE"/>
+        </w:rPr>
+        <w:t>": "</w:t>
+      </w:r>
+      <w:r>
+        <w:rPr>
+          <w:rFonts w:ascii="Segoe UI" w:eastAsia="Times New Roman" w:hAnsi="Segoe UI" w:cs="Segoe UI"/>
+          <w:color w:val="333333"/>
+          <w:sz w:val="24"/>
+          <w:szCs w:val="24"/>
+          <w:lang w:eastAsia="et-EE"/>
+        </w:rPr>
+        <w:t>Simple</w:t>
+      </w:r>
+      <w:r>
+        <w:rPr>
+          <w:rFonts w:ascii="Segoe UI" w:eastAsia="Times New Roman" w:hAnsi="Segoe UI" w:cs="Segoe UI"/>
+          <w:color w:val="333333"/>
+          <w:sz w:val="24"/>
+          <w:szCs w:val="24"/>
+          <w:lang w:eastAsia="et-EE"/>
+        </w:rPr>
+        <w:t>"</w:t>
       </w:r>
     </w:p>
     <w:p>
@@ -2075,29 +2469,7 @@
           <w:szCs w:val="24"/>
           <w:lang w:val="en-US" w:eastAsia="et-EE"/>
         </w:rPr>
-        <w:t xml:space="preserve">  "</w:t>
-      </w:r>
-      <w:proofErr w:type="gramStart"/>
-      <w:r>
-        <w:rPr>
-          <w:rFonts w:ascii="Segoe UI" w:eastAsia="Times New Roman" w:hAnsi="Segoe UI" w:cs="Segoe UI"/>
-          <w:color w:val="333333"/>
-          <w:sz w:val="24"/>
-          <w:szCs w:val="24"/>
-          <w:lang w:val="en-US" w:eastAsia="et-EE"/>
-        </w:rPr>
-        <w:t>document</w:t>
-      </w:r>
-      <w:proofErr w:type="gramEnd"/>
-      <w:r>
-        <w:rPr>
-          <w:rFonts w:ascii="Segoe UI" w:eastAsia="Times New Roman" w:hAnsi="Segoe UI" w:cs="Segoe UI"/>
-          <w:color w:val="333333"/>
-          <w:sz w:val="24"/>
-          <w:szCs w:val="24"/>
-          <w:lang w:val="en-US" w:eastAsia="et-EE"/>
-        </w:rPr>
-        <w:t>":"PD94bWwgdmVyc2lvbj0iMS4....",</w:t>
+        <w:t>}</w:t>
       </w:r>
     </w:p>
     <w:p>
@@ -2119,95 +2491,27 @@
           <w:szCs w:val="24"/>
           <w:lang w:val="en-US" w:eastAsia="et-EE"/>
         </w:rPr>
-        <w:t xml:space="preserve">  "</w:t>
-      </w:r>
-      <w:proofErr w:type="spellStart"/>
-      <w:proofErr w:type="gramStart"/>
-      <w:r>
-        <w:rPr>
-          <w:rFonts w:ascii="Segoe UI" w:eastAsia="Times New Roman" w:hAnsi="Segoe UI" w:cs="Segoe UI"/>
-          <w:color w:val="333333"/>
-          <w:sz w:val="24"/>
-          <w:szCs w:val="24"/>
-          <w:lang w:val="en-US" w:eastAsia="et-EE"/>
-        </w:rPr>
-        <w:t>signaturePolicy</w:t>
-      </w:r>
-      <w:proofErr w:type="spellEnd"/>
-      <w:proofErr w:type="gramEnd"/>
-      <w:r>
-        <w:rPr>
-          <w:rFonts w:ascii="Segoe UI" w:eastAsia="Times New Roman" w:hAnsi="Segoe UI" w:cs="Segoe UI"/>
-          <w:color w:val="333333"/>
-          <w:sz w:val="24"/>
-          <w:szCs w:val="24"/>
-          <w:lang w:val="en-US" w:eastAsia="et-EE"/>
-        </w:rPr>
-        <w:t>": "POLv1"</w:t>
+        <w:t>Sample app</w:t>
+      </w:r>
+      <w:r>
+        <w:rPr>
+          <w:rFonts w:ascii="Segoe UI" w:eastAsia="Times New Roman" w:hAnsi="Segoe UI" w:cs="Segoe UI"/>
+          <w:color w:val="333333"/>
+          <w:sz w:val="24"/>
+          <w:szCs w:val="24"/>
+          <w:lang w:val="en-US" w:eastAsia="et-EE"/>
+        </w:rPr>
+        <w:t>:</w:t>
       </w:r>
     </w:p>
     <w:p>
       <w:pPr>
         <w:spacing w:after="60" w:line="240" w:lineRule="auto"/>
         <w:rPr>
-          <w:rFonts w:ascii="Segoe UI" w:eastAsia="Times New Roman" w:hAnsi="Segoe UI" w:cs="Segoe UI"/>
-          <w:color w:val="333333"/>
-          <w:sz w:val="24"/>
-          <w:szCs w:val="24"/>
-          <w:lang w:val="en-US" w:eastAsia="et-EE"/>
-        </w:rPr>
-      </w:pPr>
-      <w:r>
-        <w:rPr>
-          <w:rFonts w:ascii="Segoe UI" w:eastAsia="Times New Roman" w:hAnsi="Segoe UI" w:cs="Segoe UI"/>
-          <w:color w:val="333333"/>
-          <w:sz w:val="24"/>
-          <w:szCs w:val="24"/>
-          <w:lang w:val="en-US" w:eastAsia="et-EE"/>
-        </w:rPr>
-        <w:t>}</w:t>
-      </w:r>
-    </w:p>
-    <w:p>
-      <w:pPr>
-        <w:spacing w:after="60" w:line="240" w:lineRule="auto"/>
-        <w:rPr>
-          <w:rFonts w:ascii="Segoe UI" w:eastAsia="Times New Roman" w:hAnsi="Segoe UI" w:cs="Segoe UI"/>
-          <w:color w:val="333333"/>
-          <w:sz w:val="24"/>
-          <w:szCs w:val="24"/>
-          <w:lang w:val="en-US" w:eastAsia="et-EE"/>
-        </w:rPr>
-      </w:pPr>
-      <w:r>
-        <w:rPr>
-          <w:rFonts w:ascii="Segoe UI" w:eastAsia="Times New Roman" w:hAnsi="Segoe UI" w:cs="Segoe UI"/>
-          <w:color w:val="333333"/>
-          <w:sz w:val="24"/>
-          <w:szCs w:val="24"/>
-          <w:lang w:val="en-US" w:eastAsia="et-EE"/>
-        </w:rPr>
-        <w:t>Sample app</w:t>
-      </w:r>
-      <w:r>
-        <w:rPr>
-          <w:rFonts w:ascii="Segoe UI" w:eastAsia="Times New Roman" w:hAnsi="Segoe UI" w:cs="Segoe UI"/>
-          <w:color w:val="333333"/>
-          <w:sz w:val="24"/>
-          <w:szCs w:val="24"/>
-          <w:lang w:val="en-US" w:eastAsia="et-EE"/>
-        </w:rPr>
-        <w:t>:</w:t>
-      </w:r>
-    </w:p>
-    <w:p>
-      <w:pPr>
-        <w:spacing w:after="60" w:line="240" w:lineRule="auto"/>
-        <w:rPr>
-          <w:lang w:val="en-US"/>
-        </w:rPr>
-      </w:pPr>
-      <w:hyperlink r:id="rId10" w:history="1">
+          <w:lang w:val="en-US"/>
+        </w:rPr>
+      </w:pPr>
+      <w:hyperlink r:id="rId9" w:history="1">
         <w:r>
           <w:rPr>
             <w:rStyle w:val="Hyperlink"/>
@@ -2216,7 +2520,7 @@
             <w:szCs w:val="24"/>
             <w:lang w:val="en-US" w:eastAsia="et-EE"/>
           </w:rPr>
-          <w:t xml:space="preserve">https://siva-arendus.eesti.ee/ </w:t>
+          <w:t xml:space="preserve">https://siva-arendus.eesti.ee/V2 </w:t>
         </w:r>
       </w:hyperlink>
     </w:p>
@@ -2236,8 +2540,8 @@
 </file>
 
 <file path=word/numbering.xml><?xml version="1.0" encoding="utf-8"?>
-<w:numbering xmlns:wpc="http://schemas.microsoft.com/office/word/2010/wordprocessingCanvas" xmlns:mo="http://schemas.microsoft.com/office/mac/office/2008/main" xmlns:mc="http://schemas.openxmlformats.org/markup-compatibility/2006" xmlns:mv="urn:schemas-microsoft-com:mac:vml" xmlns:o="urn:schemas-microsoft-com:office:office" xmlns:r="http://schemas.openxmlformats.org/officeDocument/2006/relationships" xmlns:m="http://schemas.openxmlformats.org/officeDocument/2006/math" xmlns:v="urn:schemas-microsoft-com:vml" xmlns:wp14="http://schemas.microsoft.com/office/word/2010/wordprocessingDrawing" xmlns:wp="http://schemas.openxmlformats.org/drawingml/2006/wordprocessingDrawing" xmlns:w10="urn:schemas-microsoft-com:office:word" xmlns:w="http://schemas.openxmlformats.org/wordprocessingml/2006/main" xmlns:w14="http://schemas.microsoft.com/office/word/2010/wordml" xmlns:wpg="http://schemas.microsoft.com/office/word/2010/wordprocessingGroup" xmlns:wpi="http://schemas.microsoft.com/office/word/2010/wordprocessingInk" xmlns:wne="http://schemas.microsoft.com/office/word/2006/wordml" xmlns:wps="http://schemas.microsoft.com/office/word/2010/wordprocessingShape" mc:Ignorable="w14 wp14">
-  <w:abstractNum w:abstractNumId="0">
+<w:numbering xmlns:wpc="http://schemas.microsoft.com/office/word/2010/wordprocessingCanvas" xmlns:cx="http://schemas.microsoft.com/office/drawing/2014/chartex" xmlns:cx1="http://schemas.microsoft.com/office/drawing/2015/9/8/chartex" xmlns:mc="http://schemas.openxmlformats.org/markup-compatibility/2006" xmlns:o="urn:schemas-microsoft-com:office:office" xmlns:r="http://schemas.openxmlformats.org/officeDocument/2006/relationships" xmlns:m="http://schemas.openxmlformats.org/officeDocument/2006/math" xmlns:v="urn:schemas-microsoft-com:vml" xmlns:wp14="http://schemas.microsoft.com/office/word/2010/wordprocessingDrawing" xmlns:wp="http://schemas.openxmlformats.org/drawingml/2006/wordprocessingDrawing" xmlns:w10="urn:schemas-microsoft-com:office:word" xmlns:w="http://schemas.openxmlformats.org/wordprocessingml/2006/main" xmlns:w14="http://schemas.microsoft.com/office/word/2010/wordml" xmlns:w15="http://schemas.microsoft.com/office/word/2012/wordml" xmlns:w16se="http://schemas.microsoft.com/office/word/2015/wordml/symex" xmlns:wpg="http://schemas.microsoft.com/office/word/2010/wordprocessingGroup" xmlns:wpi="http://schemas.microsoft.com/office/word/2010/wordprocessingInk" xmlns:wne="http://schemas.microsoft.com/office/word/2006/wordml" xmlns:wps="http://schemas.microsoft.com/office/word/2010/wordprocessingShape" mc:Ignorable="w14 w15 w16se wp14">
+  <w:abstractNum w:abstractNumId="0" w15:restartNumberingAfterBreak="0">
     <w:nsid w:val="0A371AB0"/>
     <w:multiLevelType w:val="hybridMultilevel"/>
     <w:tmpl w:val="2CF63820"/>
@@ -2350,7 +2654,7 @@
       </w:rPr>
     </w:lvl>
   </w:abstractNum>
-  <w:abstractNum w:abstractNumId="1">
+  <w:abstractNum w:abstractNumId="1" w15:restartNumberingAfterBreak="0">
     <w:nsid w:val="0D1B68D9"/>
     <w:multiLevelType w:val="hybridMultilevel"/>
     <w:tmpl w:val="5448D9EA"/>
@@ -2463,7 +2767,7 @@
       </w:rPr>
     </w:lvl>
   </w:abstractNum>
-  <w:abstractNum w:abstractNumId="2">
+  <w:abstractNum w:abstractNumId="2" w15:restartNumberingAfterBreak="0">
     <w:nsid w:val="26780CE0"/>
     <w:multiLevelType w:val="multilevel"/>
     <w:tmpl w:val="44F02782"/>
@@ -2612,7 +2916,7 @@
       </w:rPr>
     </w:lvl>
   </w:abstractNum>
-  <w:abstractNum w:abstractNumId="3">
+  <w:abstractNum w:abstractNumId="3" w15:restartNumberingAfterBreak="0">
     <w:nsid w:val="33DC34B3"/>
     <w:multiLevelType w:val="hybridMultilevel"/>
     <w:tmpl w:val="FDDCA3CA"/>
@@ -2725,7 +3029,120 @@
       </w:rPr>
     </w:lvl>
   </w:abstractNum>
-  <w:abstractNum w:abstractNumId="4">
+  <w:abstractNum w:abstractNumId="4" w15:restartNumberingAfterBreak="0">
+    <w:nsid w:val="36023600"/>
+    <w:multiLevelType w:val="hybridMultilevel"/>
+    <w:tmpl w:val="98707718"/>
+    <w:lvl w:ilvl="0" w:tplc="04090001">
+      <w:start w:val="1"/>
+      <w:numFmt w:val="bullet"/>
+      <w:lvlText w:val=""/>
+      <w:lvlJc w:val="left"/>
+      <w:pPr>
+        <w:ind w:left="720" w:hanging="360"/>
+      </w:pPr>
+      <w:rPr>
+        <w:rFonts w:ascii="Symbol" w:hAnsi="Symbol" w:hint="default"/>
+      </w:rPr>
+    </w:lvl>
+    <w:lvl w:ilvl="1" w:tplc="04090003">
+      <w:start w:val="1"/>
+      <w:numFmt w:val="bullet"/>
+      <w:lvlText w:val="o"/>
+      <w:lvlJc w:val="left"/>
+      <w:pPr>
+        <w:ind w:left="1440" w:hanging="360"/>
+      </w:pPr>
+      <w:rPr>
+        <w:rFonts w:ascii="Courier New" w:hAnsi="Courier New" w:cs="Courier New" w:hint="default"/>
+      </w:rPr>
+    </w:lvl>
+    <w:lvl w:ilvl="2" w:tplc="04090005" w:tentative="1">
+      <w:start w:val="1"/>
+      <w:numFmt w:val="bullet"/>
+      <w:lvlText w:val=""/>
+      <w:lvlJc w:val="left"/>
+      <w:pPr>
+        <w:ind w:left="2160" w:hanging="360"/>
+      </w:pPr>
+      <w:rPr>
+        <w:rFonts w:ascii="Wingdings" w:hAnsi="Wingdings" w:hint="default"/>
+      </w:rPr>
+    </w:lvl>
+    <w:lvl w:ilvl="3" w:tplc="04090001" w:tentative="1">
+      <w:start w:val="1"/>
+      <w:numFmt w:val="bullet"/>
+      <w:lvlText w:val=""/>
+      <w:lvlJc w:val="left"/>
+      <w:pPr>
+        <w:ind w:left="2880" w:hanging="360"/>
+      </w:pPr>
+      <w:rPr>
+        <w:rFonts w:ascii="Symbol" w:hAnsi="Symbol" w:hint="default"/>
+      </w:rPr>
+    </w:lvl>
+    <w:lvl w:ilvl="4" w:tplc="04090003" w:tentative="1">
+      <w:start w:val="1"/>
+      <w:numFmt w:val="bullet"/>
+      <w:lvlText w:val="o"/>
+      <w:lvlJc w:val="left"/>
+      <w:pPr>
+        <w:ind w:left="3600" w:hanging="360"/>
+      </w:pPr>
+      <w:rPr>
+        <w:rFonts w:ascii="Courier New" w:hAnsi="Courier New" w:cs="Courier New" w:hint="default"/>
+      </w:rPr>
+    </w:lvl>
+    <w:lvl w:ilvl="5" w:tplc="04090005" w:tentative="1">
+      <w:start w:val="1"/>
+      <w:numFmt w:val="bullet"/>
+      <w:lvlText w:val=""/>
+      <w:lvlJc w:val="left"/>
+      <w:pPr>
+        <w:ind w:left="4320" w:hanging="360"/>
+      </w:pPr>
+      <w:rPr>
+        <w:rFonts w:ascii="Wingdings" w:hAnsi="Wingdings" w:hint="default"/>
+      </w:rPr>
+    </w:lvl>
+    <w:lvl w:ilvl="6" w:tplc="04090001" w:tentative="1">
+      <w:start w:val="1"/>
+      <w:numFmt w:val="bullet"/>
+      <w:lvlText w:val=""/>
+      <w:lvlJc w:val="left"/>
+      <w:pPr>
+        <w:ind w:left="5040" w:hanging="360"/>
+      </w:pPr>
+      <w:rPr>
+        <w:rFonts w:ascii="Symbol" w:hAnsi="Symbol" w:hint="default"/>
+      </w:rPr>
+    </w:lvl>
+    <w:lvl w:ilvl="7" w:tplc="04090003" w:tentative="1">
+      <w:start w:val="1"/>
+      <w:numFmt w:val="bullet"/>
+      <w:lvlText w:val="o"/>
+      <w:lvlJc w:val="left"/>
+      <w:pPr>
+        <w:ind w:left="5760" w:hanging="360"/>
+      </w:pPr>
+      <w:rPr>
+        <w:rFonts w:ascii="Courier New" w:hAnsi="Courier New" w:cs="Courier New" w:hint="default"/>
+      </w:rPr>
+    </w:lvl>
+    <w:lvl w:ilvl="8" w:tplc="04090005" w:tentative="1">
+      <w:start w:val="1"/>
+      <w:numFmt w:val="bullet"/>
+      <w:lvlText w:val=""/>
+      <w:lvlJc w:val="left"/>
+      <w:pPr>
+        <w:ind w:left="6480" w:hanging="360"/>
+      </w:pPr>
+      <w:rPr>
+        <w:rFonts w:ascii="Wingdings" w:hAnsi="Wingdings" w:hint="default"/>
+      </w:rPr>
+    </w:lvl>
+  </w:abstractNum>
+  <w:abstractNum w:abstractNumId="5" w15:restartNumberingAfterBreak="0">
     <w:nsid w:val="37771ED8"/>
     <w:multiLevelType w:val="multilevel"/>
     <w:tmpl w:val="E08E6B46"/>
@@ -2874,7 +3291,7 @@
       </w:rPr>
     </w:lvl>
   </w:abstractNum>
-  <w:abstractNum w:abstractNumId="5">
+  <w:abstractNum w:abstractNumId="6" w15:restartNumberingAfterBreak="0">
     <w:nsid w:val="45F87D59"/>
     <w:multiLevelType w:val="hybridMultilevel"/>
     <w:tmpl w:val="1AE2D120"/>
@@ -2987,7 +3404,120 @@
       </w:rPr>
     </w:lvl>
   </w:abstractNum>
-  <w:abstractNum w:abstractNumId="6">
+  <w:abstractNum w:abstractNumId="7" w15:restartNumberingAfterBreak="0">
+    <w:nsid w:val="4A2D551D"/>
+    <w:multiLevelType w:val="hybridMultilevel"/>
+    <w:tmpl w:val="274048DC"/>
+    <w:lvl w:ilvl="0" w:tplc="04090001">
+      <w:start w:val="1"/>
+      <w:numFmt w:val="bullet"/>
+      <w:lvlText w:val=""/>
+      <w:lvlJc w:val="left"/>
+      <w:pPr>
+        <w:ind w:left="720" w:hanging="360"/>
+      </w:pPr>
+      <w:rPr>
+        <w:rFonts w:ascii="Symbol" w:hAnsi="Symbol" w:hint="default"/>
+      </w:rPr>
+    </w:lvl>
+    <w:lvl w:ilvl="1" w:tplc="04090003">
+      <w:start w:val="1"/>
+      <w:numFmt w:val="bullet"/>
+      <w:lvlText w:val="o"/>
+      <w:lvlJc w:val="left"/>
+      <w:pPr>
+        <w:ind w:left="1440" w:hanging="360"/>
+      </w:pPr>
+      <w:rPr>
+        <w:rFonts w:ascii="Courier New" w:hAnsi="Courier New" w:cs="Courier New" w:hint="default"/>
+      </w:rPr>
+    </w:lvl>
+    <w:lvl w:ilvl="2" w:tplc="04090005" w:tentative="1">
+      <w:start w:val="1"/>
+      <w:numFmt w:val="bullet"/>
+      <w:lvlText w:val=""/>
+      <w:lvlJc w:val="left"/>
+      <w:pPr>
+        <w:ind w:left="2160" w:hanging="360"/>
+      </w:pPr>
+      <w:rPr>
+        <w:rFonts w:ascii="Wingdings" w:hAnsi="Wingdings" w:hint="default"/>
+      </w:rPr>
+    </w:lvl>
+    <w:lvl w:ilvl="3" w:tplc="04090001" w:tentative="1">
+      <w:start w:val="1"/>
+      <w:numFmt w:val="bullet"/>
+      <w:lvlText w:val=""/>
+      <w:lvlJc w:val="left"/>
+      <w:pPr>
+        <w:ind w:left="2880" w:hanging="360"/>
+      </w:pPr>
+      <w:rPr>
+        <w:rFonts w:ascii="Symbol" w:hAnsi="Symbol" w:hint="default"/>
+      </w:rPr>
+    </w:lvl>
+    <w:lvl w:ilvl="4" w:tplc="04090003" w:tentative="1">
+      <w:start w:val="1"/>
+      <w:numFmt w:val="bullet"/>
+      <w:lvlText w:val="o"/>
+      <w:lvlJc w:val="left"/>
+      <w:pPr>
+        <w:ind w:left="3600" w:hanging="360"/>
+      </w:pPr>
+      <w:rPr>
+        <w:rFonts w:ascii="Courier New" w:hAnsi="Courier New" w:cs="Courier New" w:hint="default"/>
+      </w:rPr>
+    </w:lvl>
+    <w:lvl w:ilvl="5" w:tplc="04090005" w:tentative="1">
+      <w:start w:val="1"/>
+      <w:numFmt w:val="bullet"/>
+      <w:lvlText w:val=""/>
+      <w:lvlJc w:val="left"/>
+      <w:pPr>
+        <w:ind w:left="4320" w:hanging="360"/>
+      </w:pPr>
+      <w:rPr>
+        <w:rFonts w:ascii="Wingdings" w:hAnsi="Wingdings" w:hint="default"/>
+      </w:rPr>
+    </w:lvl>
+    <w:lvl w:ilvl="6" w:tplc="04090001" w:tentative="1">
+      <w:start w:val="1"/>
+      <w:numFmt w:val="bullet"/>
+      <w:lvlText w:val=""/>
+      <w:lvlJc w:val="left"/>
+      <w:pPr>
+        <w:ind w:left="5040" w:hanging="360"/>
+      </w:pPr>
+      <w:rPr>
+        <w:rFonts w:ascii="Symbol" w:hAnsi="Symbol" w:hint="default"/>
+      </w:rPr>
+    </w:lvl>
+    <w:lvl w:ilvl="7" w:tplc="04090003" w:tentative="1">
+      <w:start w:val="1"/>
+      <w:numFmt w:val="bullet"/>
+      <w:lvlText w:val="o"/>
+      <w:lvlJc w:val="left"/>
+      <w:pPr>
+        <w:ind w:left="5760" w:hanging="360"/>
+      </w:pPr>
+      <w:rPr>
+        <w:rFonts w:ascii="Courier New" w:hAnsi="Courier New" w:cs="Courier New" w:hint="default"/>
+      </w:rPr>
+    </w:lvl>
+    <w:lvl w:ilvl="8" w:tplc="04090005" w:tentative="1">
+      <w:start w:val="1"/>
+      <w:numFmt w:val="bullet"/>
+      <w:lvlText w:val=""/>
+      <w:lvlJc w:val="left"/>
+      <w:pPr>
+        <w:ind w:left="6480" w:hanging="360"/>
+      </w:pPr>
+      <w:rPr>
+        <w:rFonts w:ascii="Wingdings" w:hAnsi="Wingdings" w:hint="default"/>
+      </w:rPr>
+    </w:lvl>
+  </w:abstractNum>
+  <w:abstractNum w:abstractNumId="8" w15:restartNumberingAfterBreak="0">
     <w:nsid w:val="52473A5D"/>
     <w:multiLevelType w:val="hybridMultilevel"/>
     <w:tmpl w:val="7B12EED0"/>
@@ -3100,7 +3630,7 @@
       </w:rPr>
     </w:lvl>
   </w:abstractNum>
-  <w:abstractNum w:abstractNumId="7">
+  <w:abstractNum w:abstractNumId="9" w15:restartNumberingAfterBreak="0">
     <w:nsid w:val="5A9540A3"/>
     <w:multiLevelType w:val="hybridMultilevel"/>
     <w:tmpl w:val="A7E8EA56"/>
@@ -3213,7 +3743,7 @@
       </w:rPr>
     </w:lvl>
   </w:abstractNum>
-  <w:abstractNum w:abstractNumId="8">
+  <w:abstractNum w:abstractNumId="10" w15:restartNumberingAfterBreak="0">
     <w:nsid w:val="75AD39DE"/>
     <w:multiLevelType w:val="multilevel"/>
     <w:tmpl w:val="550AF134"/>
@@ -3363,10 +3893,10 @@
     </w:lvl>
   </w:abstractNum>
   <w:num w:numId="1">
-    <w:abstractNumId w:val="4"/>
+    <w:abstractNumId w:val="5"/>
   </w:num>
   <w:num w:numId="2">
-    <w:abstractNumId w:val="8"/>
+    <w:abstractNumId w:val="10"/>
   </w:num>
   <w:num w:numId="3">
     <w:abstractNumId w:val="2"/>
@@ -3375,25 +3905,31 @@
     <w:abstractNumId w:val="3"/>
   </w:num>
   <w:num w:numId="5">
-    <w:abstractNumId w:val="6"/>
+    <w:abstractNumId w:val="8"/>
   </w:num>
   <w:num w:numId="6">
     <w:abstractNumId w:val="1"/>
   </w:num>
   <w:num w:numId="7">
-    <w:abstractNumId w:val="5"/>
+    <w:abstractNumId w:val="6"/>
   </w:num>
   <w:num w:numId="8">
     <w:abstractNumId w:val="0"/>
   </w:num>
   <w:num w:numId="9">
+    <w:abstractNumId w:val="9"/>
+  </w:num>
+  <w:num w:numId="10">
+    <w:abstractNumId w:val="4"/>
+  </w:num>
+  <w:num w:numId="11">
     <w:abstractNumId w:val="7"/>
   </w:num>
 </w:numbering>
 </file>
 
 <file path=word/styles.xml><?xml version="1.0" encoding="utf-8"?>
-<w:styles xmlns:mc="http://schemas.openxmlformats.org/markup-compatibility/2006" xmlns:r="http://schemas.openxmlformats.org/officeDocument/2006/relationships" xmlns:w="http://schemas.openxmlformats.org/wordprocessingml/2006/main" xmlns:w14="http://schemas.microsoft.com/office/word/2010/wordml" mc:Ignorable="w14">
+<w:styles xmlns:mc="http://schemas.openxmlformats.org/markup-compatibility/2006" xmlns:r="http://schemas.openxmlformats.org/officeDocument/2006/relationships" xmlns:w="http://schemas.openxmlformats.org/wordprocessingml/2006/main" xmlns:w14="http://schemas.microsoft.com/office/word/2010/wordml" xmlns:w15="http://schemas.microsoft.com/office/word/2012/wordml" xmlns:w16se="http://schemas.microsoft.com/office/word/2015/wordml/symex" mc:Ignorable="w14 w15 w16se">
   <w:docDefaults>
     <w:rPrDefault>
       <w:rPr>
@@ -3409,156 +3945,369 @@
       </w:pPr>
     </w:pPrDefault>
   </w:docDefaults>
-  <w:latentStyles w:defLockedState="0" w:defUIPriority="99" w:defSemiHidden="1" w:defUnhideWhenUsed="1" w:defQFormat="0" w:count="276">
-    <w:lsdException w:name="Normal" w:semiHidden="0" w:uiPriority="0" w:unhideWhenUsed="0" w:qFormat="1"/>
-    <w:lsdException w:name="heading 1" w:semiHidden="0" w:uiPriority="9" w:unhideWhenUsed="0" w:qFormat="1"/>
-    <w:lsdException w:name="heading 2" w:uiPriority="9" w:qFormat="1"/>
-    <w:lsdException w:name="heading 3" w:uiPriority="9" w:qFormat="1"/>
-    <w:lsdException w:name="heading 4" w:uiPriority="9" w:qFormat="1"/>
-    <w:lsdException w:name="heading 5" w:uiPriority="9" w:qFormat="1"/>
-    <w:lsdException w:name="heading 6" w:uiPriority="9" w:qFormat="1"/>
-    <w:lsdException w:name="heading 7" w:uiPriority="9" w:qFormat="1"/>
-    <w:lsdException w:name="heading 8" w:uiPriority="9" w:qFormat="1"/>
-    <w:lsdException w:name="heading 9" w:uiPriority="9" w:qFormat="1"/>
-    <w:lsdException w:name="toc 1" w:uiPriority="39"/>
-    <w:lsdException w:name="toc 2" w:uiPriority="39"/>
-    <w:lsdException w:name="toc 3" w:uiPriority="39"/>
-    <w:lsdException w:name="toc 4" w:uiPriority="39"/>
-    <w:lsdException w:name="toc 5" w:uiPriority="39"/>
-    <w:lsdException w:name="toc 6" w:uiPriority="39"/>
-    <w:lsdException w:name="toc 7" w:uiPriority="39"/>
-    <w:lsdException w:name="toc 8" w:uiPriority="39"/>
-    <w:lsdException w:name="toc 9" w:uiPriority="39"/>
-    <w:lsdException w:name="caption" w:uiPriority="35" w:qFormat="1"/>
-    <w:lsdException w:name="Title" w:semiHidden="0" w:uiPriority="10" w:unhideWhenUsed="0" w:qFormat="1"/>
-    <w:lsdException w:name="Default Paragraph Font" w:uiPriority="1"/>
-    <w:lsdException w:name="Subtitle" w:semiHidden="0" w:uiPriority="11" w:unhideWhenUsed="0" w:qFormat="1"/>
-    <w:lsdException w:name="Strong" w:semiHidden="0" w:uiPriority="22" w:unhideWhenUsed="0" w:qFormat="1"/>
-    <w:lsdException w:name="Emphasis" w:semiHidden="0" w:uiPriority="20" w:unhideWhenUsed="0" w:qFormat="1"/>
-    <w:lsdException w:name="Normal Table" w:semiHidden="0" w:unhideWhenUsed="0"/>
-    <w:lsdException w:name="Table Web 3" w:semiHidden="0" w:unhideWhenUsed="0"/>
-    <w:lsdException w:name="Table Grid" w:semiHidden="0" w:uiPriority="39" w:unhideWhenUsed="0"/>
-    <w:lsdException w:name="Table Theme" w:semiHidden="0" w:unhideWhenUsed="0"/>
-    <w:lsdException w:name="Note Level 1" w:semiHidden="0" w:unhideWhenUsed="0"/>
-    <w:lsdException w:name="Note Level 2" w:semiHidden="0" w:unhideWhenUsed="0"/>
-    <w:lsdException w:name="Note Level 3" w:semiHidden="0" w:unhideWhenUsed="0"/>
-    <w:lsdException w:name="Note Level 4" w:semiHidden="0" w:unhideWhenUsed="0"/>
-    <w:lsdException w:name="Note Level 5" w:semiHidden="0" w:unhideWhenUsed="0"/>
-    <w:lsdException w:name="Note Level 6" w:semiHidden="0" w:unhideWhenUsed="0"/>
-    <w:lsdException w:name="Note Level 7" w:semiHidden="0" w:unhideWhenUsed="0"/>
-    <w:lsdException w:name="Note Level 8" w:semiHidden="0" w:unhideWhenUsed="0"/>
-    <w:lsdException w:name="Note Level 9" w:semiHidden="0" w:unhideWhenUsed="0"/>
-    <w:lsdException w:name="Placeholder Text" w:unhideWhenUsed="0"/>
-    <w:lsdException w:name="No Spacing" w:semiHidden="0" w:uiPriority="1" w:unhideWhenUsed="0" w:qFormat="1"/>
-    <w:lsdException w:name="Light Shading" w:semiHidden="0" w:uiPriority="60" w:unhideWhenUsed="0"/>
-    <w:lsdException w:name="Light List" w:semiHidden="0" w:uiPriority="61" w:unhideWhenUsed="0"/>
-    <w:lsdException w:name="Light Grid" w:semiHidden="0" w:uiPriority="62" w:unhideWhenUsed="0"/>
-    <w:lsdException w:name="Medium Shading 1" w:semiHidden="0" w:uiPriority="63" w:unhideWhenUsed="0"/>
-    <w:lsdException w:name="Medium Shading 2" w:semiHidden="0" w:uiPriority="64" w:unhideWhenUsed="0"/>
-    <w:lsdException w:name="Medium List 1" w:semiHidden="0" w:uiPriority="65" w:unhideWhenUsed="0"/>
-    <w:lsdException w:name="Medium List 2" w:semiHidden="0" w:uiPriority="66" w:unhideWhenUsed="0"/>
-    <w:lsdException w:name="Medium Grid 1" w:semiHidden="0" w:uiPriority="67" w:unhideWhenUsed="0"/>
-    <w:lsdException w:name="Medium Grid 2" w:semiHidden="0" w:uiPriority="68" w:unhideWhenUsed="0"/>
-    <w:lsdException w:name="Medium Grid 3" w:semiHidden="0" w:uiPriority="69" w:unhideWhenUsed="0"/>
-    <w:lsdException w:name="Dark List" w:semiHidden="0" w:uiPriority="70" w:unhideWhenUsed="0"/>
-    <w:lsdException w:name="Colorful Shading" w:semiHidden="0" w:uiPriority="71" w:unhideWhenUsed="0"/>
-    <w:lsdException w:name="Colorful List" w:semiHidden="0" w:uiPriority="72" w:unhideWhenUsed="0"/>
-    <w:lsdException w:name="Colorful Grid" w:semiHidden="0" w:uiPriority="73" w:unhideWhenUsed="0"/>
-    <w:lsdException w:name="Light Shading Accent 1" w:semiHidden="0" w:uiPriority="60" w:unhideWhenUsed="0"/>
-    <w:lsdException w:name="Light List Accent 1" w:semiHidden="0" w:uiPriority="61" w:unhideWhenUsed="0"/>
-    <w:lsdException w:name="Light Grid Accent 1" w:semiHidden="0" w:uiPriority="62" w:unhideWhenUsed="0"/>
-    <w:lsdException w:name="Medium Shading 1 Accent 1" w:semiHidden="0" w:uiPriority="63" w:unhideWhenUsed="0"/>
-    <w:lsdException w:name="Medium Shading 2 Accent 1" w:semiHidden="0" w:uiPriority="64" w:unhideWhenUsed="0"/>
-    <w:lsdException w:name="Medium List 1 Accent 1" w:semiHidden="0" w:uiPriority="65" w:unhideWhenUsed="0"/>
-    <w:lsdException w:name="Revision" w:unhideWhenUsed="0"/>
-    <w:lsdException w:name="List Paragraph" w:semiHidden="0" w:uiPriority="34" w:unhideWhenUsed="0" w:qFormat="1"/>
-    <w:lsdException w:name="Quote" w:semiHidden="0" w:uiPriority="29" w:unhideWhenUsed="0" w:qFormat="1"/>
-    <w:lsdException w:name="Intense Quote" w:semiHidden="0" w:uiPriority="30" w:unhideWhenUsed="0" w:qFormat="1"/>
-    <w:lsdException w:name="Medium List 2 Accent 1" w:semiHidden="0" w:uiPriority="66" w:unhideWhenUsed="0"/>
-    <w:lsdException w:name="Medium Grid 1 Accent 1" w:semiHidden="0" w:uiPriority="67" w:unhideWhenUsed="0"/>
-    <w:lsdException w:name="Medium Grid 2 Accent 1" w:semiHidden="0" w:uiPriority="68" w:unhideWhenUsed="0"/>
-    <w:lsdException w:name="Medium Grid 3 Accent 1" w:semiHidden="0" w:uiPriority="69" w:unhideWhenUsed="0"/>
-    <w:lsdException w:name="Dark List Accent 1" w:semiHidden="0" w:uiPriority="70" w:unhideWhenUsed="0"/>
-    <w:lsdException w:name="Colorful Shading Accent 1" w:semiHidden="0" w:uiPriority="71" w:unhideWhenUsed="0"/>
-    <w:lsdException w:name="Colorful List Accent 1" w:semiHidden="0" w:uiPriority="72" w:unhideWhenUsed="0"/>
-    <w:lsdException w:name="Colorful Grid Accent 1" w:semiHidden="0" w:uiPriority="73" w:unhideWhenUsed="0"/>
-    <w:lsdException w:name="Light Shading Accent 2" w:semiHidden="0" w:uiPriority="60" w:unhideWhenUsed="0"/>
-    <w:lsdException w:name="Light List Accent 2" w:semiHidden="0" w:uiPriority="61" w:unhideWhenUsed="0"/>
-    <w:lsdException w:name="Light Grid Accent 2" w:semiHidden="0" w:uiPriority="62" w:unhideWhenUsed="0"/>
-    <w:lsdException w:name="Medium Shading 1 Accent 2" w:semiHidden="0" w:uiPriority="63" w:unhideWhenUsed="0"/>
-    <w:lsdException w:name="Medium Shading 2 Accent 2" w:semiHidden="0" w:uiPriority="64" w:unhideWhenUsed="0"/>
-    <w:lsdException w:name="Medium List 1 Accent 2" w:semiHidden="0" w:uiPriority="65" w:unhideWhenUsed="0"/>
-    <w:lsdException w:name="Medium List 2 Accent 2" w:semiHidden="0" w:uiPriority="66" w:unhideWhenUsed="0"/>
-    <w:lsdException w:name="Medium Grid 1 Accent 2" w:semiHidden="0" w:uiPriority="67" w:unhideWhenUsed="0"/>
-    <w:lsdException w:name="Medium Grid 2 Accent 2" w:semiHidden="0" w:uiPriority="68" w:unhideWhenUsed="0"/>
-    <w:lsdException w:name="Medium Grid 3 Accent 2" w:semiHidden="0" w:uiPriority="69" w:unhideWhenUsed="0"/>
-    <w:lsdException w:name="Dark List Accent 2" w:semiHidden="0" w:uiPriority="70" w:unhideWhenUsed="0"/>
-    <w:lsdException w:name="Colorful Shading Accent 2" w:semiHidden="0" w:uiPriority="71" w:unhideWhenUsed="0"/>
-    <w:lsdException w:name="Colorful List Accent 2" w:semiHidden="0" w:uiPriority="72" w:unhideWhenUsed="0"/>
-    <w:lsdException w:name="Colorful Grid Accent 2" w:semiHidden="0" w:uiPriority="73" w:unhideWhenUsed="0"/>
-    <w:lsdException w:name="Light Shading Accent 3" w:semiHidden="0" w:uiPriority="60" w:unhideWhenUsed="0"/>
-    <w:lsdException w:name="Light List Accent 3" w:semiHidden="0" w:uiPriority="61" w:unhideWhenUsed="0"/>
-    <w:lsdException w:name="Light Grid Accent 3" w:semiHidden="0" w:uiPriority="62" w:unhideWhenUsed="0"/>
-    <w:lsdException w:name="Medium Shading 1 Accent 3" w:semiHidden="0" w:uiPriority="63" w:unhideWhenUsed="0"/>
-    <w:lsdException w:name="Medium Shading 2 Accent 3" w:semiHidden="0" w:uiPriority="64" w:unhideWhenUsed="0"/>
-    <w:lsdException w:name="Medium List 1 Accent 3" w:semiHidden="0" w:uiPriority="65" w:unhideWhenUsed="0"/>
-    <w:lsdException w:name="Medium List 2 Accent 3" w:semiHidden="0" w:uiPriority="66" w:unhideWhenUsed="0"/>
-    <w:lsdException w:name="Medium Grid 1 Accent 3" w:semiHidden="0" w:uiPriority="67" w:unhideWhenUsed="0"/>
-    <w:lsdException w:name="Medium Grid 2 Accent 3" w:semiHidden="0" w:uiPriority="68" w:unhideWhenUsed="0"/>
-    <w:lsdException w:name="Medium Grid 3 Accent 3" w:semiHidden="0" w:uiPriority="69" w:unhideWhenUsed="0"/>
-    <w:lsdException w:name="Dark List Accent 3" w:semiHidden="0" w:uiPriority="70" w:unhideWhenUsed="0"/>
-    <w:lsdException w:name="Colorful Shading Accent 3" w:semiHidden="0" w:uiPriority="71" w:unhideWhenUsed="0"/>
-    <w:lsdException w:name="Colorful List Accent 3" w:semiHidden="0" w:uiPriority="72" w:unhideWhenUsed="0"/>
-    <w:lsdException w:name="Colorful Grid Accent 3" w:semiHidden="0" w:uiPriority="73" w:unhideWhenUsed="0"/>
-    <w:lsdException w:name="Light Shading Accent 4" w:semiHidden="0" w:uiPriority="60" w:unhideWhenUsed="0"/>
-    <w:lsdException w:name="Light List Accent 4" w:semiHidden="0" w:uiPriority="61" w:unhideWhenUsed="0"/>
-    <w:lsdException w:name="Light Grid Accent 4" w:semiHidden="0" w:uiPriority="62" w:unhideWhenUsed="0"/>
-    <w:lsdException w:name="Medium Shading 1 Accent 4" w:semiHidden="0" w:uiPriority="63" w:unhideWhenUsed="0"/>
-    <w:lsdException w:name="Medium Shading 2 Accent 4" w:semiHidden="0" w:uiPriority="64" w:unhideWhenUsed="0"/>
-    <w:lsdException w:name="Medium List 1 Accent 4" w:semiHidden="0" w:uiPriority="65" w:unhideWhenUsed="0"/>
-    <w:lsdException w:name="Medium List 2 Accent 4" w:semiHidden="0" w:uiPriority="66" w:unhideWhenUsed="0"/>
-    <w:lsdException w:name="Medium Grid 1 Accent 4" w:semiHidden="0" w:uiPriority="67" w:unhideWhenUsed="0"/>
-    <w:lsdException w:name="Medium Grid 2 Accent 4" w:semiHidden="0" w:uiPriority="68" w:unhideWhenUsed="0"/>
-    <w:lsdException w:name="Medium Grid 3 Accent 4" w:semiHidden="0" w:uiPriority="69" w:unhideWhenUsed="0"/>
-    <w:lsdException w:name="Dark List Accent 4" w:semiHidden="0" w:uiPriority="70" w:unhideWhenUsed="0"/>
-    <w:lsdException w:name="Colorful Shading Accent 4" w:semiHidden="0" w:uiPriority="71" w:unhideWhenUsed="0"/>
-    <w:lsdException w:name="Colorful List Accent 4" w:semiHidden="0" w:uiPriority="72" w:unhideWhenUsed="0"/>
-    <w:lsdException w:name="Colorful Grid Accent 4" w:semiHidden="0" w:uiPriority="73" w:unhideWhenUsed="0"/>
-    <w:lsdException w:name="Light Shading Accent 5" w:semiHidden="0" w:uiPriority="60" w:unhideWhenUsed="0"/>
-    <w:lsdException w:name="Light List Accent 5" w:semiHidden="0" w:uiPriority="61" w:unhideWhenUsed="0"/>
-    <w:lsdException w:name="Light Grid Accent 5" w:semiHidden="0" w:uiPriority="62" w:unhideWhenUsed="0"/>
-    <w:lsdException w:name="Medium Shading 1 Accent 5" w:semiHidden="0" w:uiPriority="63" w:unhideWhenUsed="0"/>
-    <w:lsdException w:name="Medium Shading 2 Accent 5" w:semiHidden="0" w:uiPriority="64" w:unhideWhenUsed="0"/>
-    <w:lsdException w:name="Medium List 1 Accent 5" w:semiHidden="0" w:uiPriority="65" w:unhideWhenUsed="0"/>
-    <w:lsdException w:name="Medium List 2 Accent 5" w:semiHidden="0" w:uiPriority="66" w:unhideWhenUsed="0"/>
-    <w:lsdException w:name="Medium Grid 1 Accent 5" w:semiHidden="0" w:uiPriority="67" w:unhideWhenUsed="0"/>
-    <w:lsdException w:name="Medium Grid 2 Accent 5" w:semiHidden="0" w:uiPriority="68" w:unhideWhenUsed="0"/>
-    <w:lsdException w:name="Medium Grid 3 Accent 5" w:semiHidden="0" w:uiPriority="69" w:unhideWhenUsed="0"/>
-    <w:lsdException w:name="Dark List Accent 5" w:semiHidden="0" w:uiPriority="70" w:unhideWhenUsed="0"/>
-    <w:lsdException w:name="Colorful Shading Accent 5" w:semiHidden="0" w:uiPriority="71" w:unhideWhenUsed="0"/>
-    <w:lsdException w:name="Colorful List Accent 5" w:semiHidden="0" w:uiPriority="72" w:unhideWhenUsed="0"/>
-    <w:lsdException w:name="Colorful Grid Accent 5" w:semiHidden="0" w:uiPriority="73" w:unhideWhenUsed="0"/>
-    <w:lsdException w:name="Light Shading Accent 6" w:semiHidden="0" w:uiPriority="60" w:unhideWhenUsed="0"/>
-    <w:lsdException w:name="Light List Accent 6" w:semiHidden="0" w:uiPriority="61" w:unhideWhenUsed="0"/>
-    <w:lsdException w:name="Light Grid Accent 6" w:semiHidden="0" w:uiPriority="62" w:unhideWhenUsed="0"/>
-    <w:lsdException w:name="Medium Shading 1 Accent 6" w:semiHidden="0" w:uiPriority="63" w:unhideWhenUsed="0"/>
-    <w:lsdException w:name="Medium Shading 2 Accent 6" w:semiHidden="0" w:uiPriority="64" w:unhideWhenUsed="0"/>
-    <w:lsdException w:name="Medium List 1 Accent 6" w:semiHidden="0" w:uiPriority="65" w:unhideWhenUsed="0"/>
-    <w:lsdException w:name="Medium List 2 Accent 6" w:semiHidden="0" w:uiPriority="66" w:unhideWhenUsed="0"/>
-    <w:lsdException w:name="Medium Grid 1 Accent 6" w:semiHidden="0" w:uiPriority="67" w:unhideWhenUsed="0"/>
-    <w:lsdException w:name="Medium Grid 2 Accent 6" w:semiHidden="0" w:uiPriority="68" w:unhideWhenUsed="0"/>
-    <w:lsdException w:name="Medium Grid 3 Accent 6" w:semiHidden="0" w:uiPriority="69" w:unhideWhenUsed="0"/>
-    <w:lsdException w:name="Dark List Accent 6" w:semiHidden="0" w:uiPriority="70" w:unhideWhenUsed="0"/>
-    <w:lsdException w:name="Colorful Shading Accent 6" w:semiHidden="0" w:uiPriority="71" w:unhideWhenUsed="0"/>
-    <w:lsdException w:name="Colorful List Accent 6" w:semiHidden="0" w:uiPriority="72" w:unhideWhenUsed="0"/>
-    <w:lsdException w:name="Colorful Grid Accent 6" w:semiHidden="0" w:uiPriority="73" w:unhideWhenUsed="0"/>
-    <w:lsdException w:name="Subtle Emphasis" w:semiHidden="0" w:uiPriority="19" w:unhideWhenUsed="0" w:qFormat="1"/>
-    <w:lsdException w:name="Intense Emphasis" w:semiHidden="0" w:uiPriority="21" w:unhideWhenUsed="0" w:qFormat="1"/>
-    <w:lsdException w:name="Subtle Reference" w:semiHidden="0" w:uiPriority="31" w:unhideWhenUsed="0" w:qFormat="1"/>
-    <w:lsdException w:name="Intense Reference" w:semiHidden="0" w:uiPriority="32" w:unhideWhenUsed="0" w:qFormat="1"/>
-    <w:lsdException w:name="Book Title" w:semiHidden="0" w:uiPriority="33" w:unhideWhenUsed="0" w:qFormat="1"/>
-    <w:lsdException w:name="Bibliography" w:uiPriority="37"/>
-    <w:lsdException w:name="TOC Heading" w:uiPriority="39" w:qFormat="1"/>
+  <w:latentStyles w:defLockedState="0" w:defUIPriority="99" w:defSemiHidden="0" w:defUnhideWhenUsed="0" w:defQFormat="0" w:count="371">
+    <w:lsdException w:name="Normal" w:uiPriority="0" w:qFormat="1"/>
+    <w:lsdException w:name="heading 1" w:uiPriority="9" w:qFormat="1"/>
+    <w:lsdException w:name="heading 2" w:semiHidden="1" w:uiPriority="9" w:unhideWhenUsed="1" w:qFormat="1"/>
+    <w:lsdException w:name="heading 3" w:semiHidden="1" w:uiPriority="9" w:unhideWhenUsed="1" w:qFormat="1"/>
+    <w:lsdException w:name="heading 4" w:semiHidden="1" w:uiPriority="9" w:unhideWhenUsed="1" w:qFormat="1"/>
+    <w:lsdException w:name="heading 5" w:semiHidden="1" w:uiPriority="9" w:unhideWhenUsed="1" w:qFormat="1"/>
+    <w:lsdException w:name="heading 6" w:semiHidden="1" w:uiPriority="9" w:unhideWhenUsed="1" w:qFormat="1"/>
+    <w:lsdException w:name="heading 7" w:semiHidden="1" w:uiPriority="9" w:unhideWhenUsed="1" w:qFormat="1"/>
+    <w:lsdException w:name="heading 8" w:semiHidden="1" w:uiPriority="9" w:unhideWhenUsed="1" w:qFormat="1"/>
+    <w:lsdException w:name="heading 9" w:semiHidden="1" w:uiPriority="9" w:unhideWhenUsed="1" w:qFormat="1"/>
+    <w:lsdException w:name="index 1" w:semiHidden="1" w:unhideWhenUsed="1"/>
+    <w:lsdException w:name="index 2" w:semiHidden="1" w:unhideWhenUsed="1"/>
+    <w:lsdException w:name="index 3" w:semiHidden="1" w:unhideWhenUsed="1"/>
+    <w:lsdException w:name="index 4" w:semiHidden="1" w:unhideWhenUsed="1"/>
+    <w:lsdException w:name="index 5" w:semiHidden="1" w:unhideWhenUsed="1"/>
+    <w:lsdException w:name="index 6" w:semiHidden="1" w:unhideWhenUsed="1"/>
+    <w:lsdException w:name="index 7" w:semiHidden="1" w:unhideWhenUsed="1"/>
+    <w:lsdException w:name="index 8" w:semiHidden="1" w:unhideWhenUsed="1"/>
+    <w:lsdException w:name="index 9" w:semiHidden="1" w:unhideWhenUsed="1"/>
+    <w:lsdException w:name="toc 1" w:semiHidden="1" w:uiPriority="39" w:unhideWhenUsed="1"/>
+    <w:lsdException w:name="toc 2" w:semiHidden="1" w:uiPriority="39" w:unhideWhenUsed="1"/>
+    <w:lsdException w:name="toc 3" w:semiHidden="1" w:uiPriority="39" w:unhideWhenUsed="1"/>
+    <w:lsdException w:name="toc 4" w:semiHidden="1" w:uiPriority="39" w:unhideWhenUsed="1"/>
+    <w:lsdException w:name="toc 5" w:semiHidden="1" w:uiPriority="39" w:unhideWhenUsed="1"/>
+    <w:lsdException w:name="toc 6" w:semiHidden="1" w:uiPriority="39" w:unhideWhenUsed="1"/>
+    <w:lsdException w:name="toc 7" w:semiHidden="1" w:uiPriority="39" w:unhideWhenUsed="1"/>
+    <w:lsdException w:name="toc 8" w:semiHidden="1" w:uiPriority="39" w:unhideWhenUsed="1"/>
+    <w:lsdException w:name="toc 9" w:semiHidden="1" w:uiPriority="39" w:unhideWhenUsed="1"/>
+    <w:lsdException w:name="Normal Indent" w:semiHidden="1" w:unhideWhenUsed="1"/>
+    <w:lsdException w:name="footnote text" w:semiHidden="1" w:unhideWhenUsed="1"/>
+    <w:lsdException w:name="annotation text" w:semiHidden="1" w:unhideWhenUsed="1"/>
+    <w:lsdException w:name="header" w:semiHidden="1" w:unhideWhenUsed="1"/>
+    <w:lsdException w:name="footer" w:semiHidden="1" w:unhideWhenUsed="1"/>
+    <w:lsdException w:name="index heading" w:semiHidden="1" w:unhideWhenUsed="1"/>
+    <w:lsdException w:name="caption" w:semiHidden="1" w:uiPriority="35" w:unhideWhenUsed="1" w:qFormat="1"/>
+    <w:lsdException w:name="table of figures" w:semiHidden="1" w:unhideWhenUsed="1"/>
+    <w:lsdException w:name="envelope address" w:semiHidden="1" w:unhideWhenUsed="1"/>
+    <w:lsdException w:name="envelope return" w:semiHidden="1" w:unhideWhenUsed="1"/>
+    <w:lsdException w:name="footnote reference" w:semiHidden="1" w:unhideWhenUsed="1"/>
+    <w:lsdException w:name="annotation reference" w:semiHidden="1" w:unhideWhenUsed="1"/>
+    <w:lsdException w:name="line number" w:semiHidden="1" w:unhideWhenUsed="1"/>
+    <w:lsdException w:name="page number" w:semiHidden="1" w:unhideWhenUsed="1"/>
+    <w:lsdException w:name="endnote reference" w:semiHidden="1" w:unhideWhenUsed="1"/>
+    <w:lsdException w:name="endnote text" w:semiHidden="1" w:unhideWhenUsed="1"/>
+    <w:lsdException w:name="table of authorities" w:semiHidden="1" w:unhideWhenUsed="1"/>
+    <w:lsdException w:name="macro" w:semiHidden="1" w:unhideWhenUsed="1"/>
+    <w:lsdException w:name="toa heading" w:semiHidden="1" w:unhideWhenUsed="1"/>
+    <w:lsdException w:name="List" w:semiHidden="1" w:unhideWhenUsed="1"/>
+    <w:lsdException w:name="List Bullet" w:semiHidden="1" w:unhideWhenUsed="1"/>
+    <w:lsdException w:name="List Number" w:semiHidden="1" w:unhideWhenUsed="1"/>
+    <w:lsdException w:name="List 2" w:semiHidden="1" w:unhideWhenUsed="1"/>
+    <w:lsdException w:name="List 3" w:semiHidden="1" w:unhideWhenUsed="1"/>
+    <w:lsdException w:name="List 4" w:semiHidden="1" w:unhideWhenUsed="1"/>
+    <w:lsdException w:name="List 5" w:semiHidden="1" w:unhideWhenUsed="1"/>
+    <w:lsdException w:name="List Bullet 2" w:semiHidden="1" w:unhideWhenUsed="1"/>
+    <w:lsdException w:name="List Bullet 3" w:semiHidden="1" w:unhideWhenUsed="1"/>
+    <w:lsdException w:name="List Bullet 4" w:semiHidden="1" w:unhideWhenUsed="1"/>
+    <w:lsdException w:name="List Bullet 5" w:semiHidden="1" w:unhideWhenUsed="1"/>
+    <w:lsdException w:name="List Number 2" w:semiHidden="1" w:unhideWhenUsed="1"/>
+    <w:lsdException w:name="List Number 3" w:semiHidden="1" w:unhideWhenUsed="1"/>
+    <w:lsdException w:name="List Number 4" w:semiHidden="1" w:unhideWhenUsed="1"/>
+    <w:lsdException w:name="List Number 5" w:semiHidden="1" w:unhideWhenUsed="1"/>
+    <w:lsdException w:name="Title" w:uiPriority="10" w:qFormat="1"/>
+    <w:lsdException w:name="Closing" w:semiHidden="1" w:unhideWhenUsed="1"/>
+    <w:lsdException w:name="Signature" w:semiHidden="1" w:unhideWhenUsed="1"/>
+    <w:lsdException w:name="Default Paragraph Font" w:semiHidden="1" w:uiPriority="1" w:unhideWhenUsed="1"/>
+    <w:lsdException w:name="Body Text" w:semiHidden="1" w:unhideWhenUsed="1"/>
+    <w:lsdException w:name="Body Text Indent" w:semiHidden="1" w:unhideWhenUsed="1"/>
+    <w:lsdException w:name="List Continue" w:semiHidden="1" w:unhideWhenUsed="1"/>
+    <w:lsdException w:name="List Continue 2" w:semiHidden="1" w:unhideWhenUsed="1"/>
+    <w:lsdException w:name="List Continue 3" w:semiHidden="1" w:unhideWhenUsed="1"/>
+    <w:lsdException w:name="List Continue 4" w:semiHidden="1" w:unhideWhenUsed="1"/>
+    <w:lsdException w:name="List Continue 5" w:semiHidden="1" w:unhideWhenUsed="1"/>
+    <w:lsdException w:name="Message Header" w:semiHidden="1" w:unhideWhenUsed="1"/>
+    <w:lsdException w:name="Subtitle" w:uiPriority="11" w:qFormat="1"/>
+    <w:lsdException w:name="Salutation" w:semiHidden="1" w:unhideWhenUsed="1"/>
+    <w:lsdException w:name="Date" w:semiHidden="1" w:unhideWhenUsed="1"/>
+    <w:lsdException w:name="Body Text First Indent" w:semiHidden="1" w:unhideWhenUsed="1"/>
+    <w:lsdException w:name="Body Text First Indent 2" w:semiHidden="1" w:unhideWhenUsed="1"/>
+    <w:lsdException w:name="Note Heading" w:semiHidden="1" w:unhideWhenUsed="1"/>
+    <w:lsdException w:name="Body Text 2" w:semiHidden="1" w:unhideWhenUsed="1"/>
+    <w:lsdException w:name="Body Text 3" w:semiHidden="1" w:unhideWhenUsed="1"/>
+    <w:lsdException w:name="Body Text Indent 2" w:semiHidden="1" w:unhideWhenUsed="1"/>
+    <w:lsdException w:name="Body Text Indent 3" w:semiHidden="1" w:unhideWhenUsed="1"/>
+    <w:lsdException w:name="Block Text" w:semiHidden="1" w:unhideWhenUsed="1"/>
+    <w:lsdException w:name="Hyperlink" w:semiHidden="1" w:unhideWhenUsed="1"/>
+    <w:lsdException w:name="FollowedHyperlink" w:semiHidden="1" w:unhideWhenUsed="1"/>
+    <w:lsdException w:name="Strong" w:uiPriority="22" w:qFormat="1"/>
+    <w:lsdException w:name="Emphasis" w:uiPriority="20" w:qFormat="1"/>
+    <w:lsdException w:name="Document Map" w:semiHidden="1" w:unhideWhenUsed="1"/>
+    <w:lsdException w:name="Plain Text" w:semiHidden="1" w:unhideWhenUsed="1"/>
+    <w:lsdException w:name="E-mail Signature" w:semiHidden="1" w:unhideWhenUsed="1"/>
+    <w:lsdException w:name="HTML Top of Form" w:semiHidden="1" w:unhideWhenUsed="1"/>
+    <w:lsdException w:name="HTML Bottom of Form" w:semiHidden="1" w:unhideWhenUsed="1"/>
+    <w:lsdException w:name="Normal (Web)" w:semiHidden="1" w:unhideWhenUsed="1"/>
+    <w:lsdException w:name="HTML Acronym" w:semiHidden="1" w:unhideWhenUsed="1"/>
+    <w:lsdException w:name="HTML Address" w:semiHidden="1" w:unhideWhenUsed="1"/>
+    <w:lsdException w:name="HTML Cite" w:semiHidden="1" w:unhideWhenUsed="1"/>
+    <w:lsdException w:name="HTML Code" w:semiHidden="1" w:unhideWhenUsed="1"/>
+    <w:lsdException w:name="HTML Definition" w:semiHidden="1" w:unhideWhenUsed="1"/>
+    <w:lsdException w:name="HTML Keyboard" w:semiHidden="1" w:unhideWhenUsed="1"/>
+    <w:lsdException w:name="HTML Preformatted" w:semiHidden="1" w:unhideWhenUsed="1"/>
+    <w:lsdException w:name="HTML Sample" w:semiHidden="1" w:unhideWhenUsed="1"/>
+    <w:lsdException w:name="HTML Typewriter" w:semiHidden="1" w:unhideWhenUsed="1"/>
+    <w:lsdException w:name="HTML Variable" w:semiHidden="1" w:unhideWhenUsed="1"/>
+    <w:lsdException w:name="Normal Table" w:semiHidden="1" w:unhideWhenUsed="1"/>
+    <w:lsdException w:name="annotation subject" w:semiHidden="1" w:unhideWhenUsed="1"/>
+    <w:lsdException w:name="No List" w:semiHidden="1" w:unhideWhenUsed="1"/>
+    <w:lsdException w:name="Outline List 1" w:semiHidden="1" w:unhideWhenUsed="1"/>
+    <w:lsdException w:name="Outline List 2" w:semiHidden="1" w:unhideWhenUsed="1"/>
+    <w:lsdException w:name="Outline List 3" w:semiHidden="1" w:unhideWhenUsed="1"/>
+    <w:lsdException w:name="Table Simple 1" w:semiHidden="1" w:unhideWhenUsed="1"/>
+    <w:lsdException w:name="Table Simple 2" w:semiHidden="1" w:unhideWhenUsed="1"/>
+    <w:lsdException w:name="Table Simple 3" w:semiHidden="1" w:unhideWhenUsed="1"/>
+    <w:lsdException w:name="Table Classic 1" w:semiHidden="1" w:unhideWhenUsed="1"/>
+    <w:lsdException w:name="Table Classic 2" w:semiHidden="1" w:unhideWhenUsed="1"/>
+    <w:lsdException w:name="Table Classic 3" w:semiHidden="1" w:unhideWhenUsed="1"/>
+    <w:lsdException w:name="Table Classic 4" w:semiHidden="1" w:unhideWhenUsed="1"/>
+    <w:lsdException w:name="Table Colorful 1" w:semiHidden="1" w:unhideWhenUsed="1"/>
+    <w:lsdException w:name="Table Colorful 2" w:semiHidden="1" w:unhideWhenUsed="1"/>
+    <w:lsdException w:name="Table Colorful 3" w:semiHidden="1" w:unhideWhenUsed="1"/>
+    <w:lsdException w:name="Table Columns 1" w:semiHidden="1" w:unhideWhenUsed="1"/>
+    <w:lsdException w:name="Table Columns 2" w:semiHidden="1" w:unhideWhenUsed="1"/>
+    <w:lsdException w:name="Table Columns 3" w:semiHidden="1" w:unhideWhenUsed="1"/>
+    <w:lsdException w:name="Table Columns 4" w:semiHidden="1" w:unhideWhenUsed="1"/>
+    <w:lsdException w:name="Table Columns 5" w:semiHidden="1" w:unhideWhenUsed="1"/>
+    <w:lsdException w:name="Table Grid 1" w:semiHidden="1" w:unhideWhenUsed="1"/>
+    <w:lsdException w:name="Table Grid 2" w:semiHidden="1" w:unhideWhenUsed="1"/>
+    <w:lsdException w:name="Table Grid 3" w:semiHidden="1" w:unhideWhenUsed="1"/>
+    <w:lsdException w:name="Table Grid 4" w:semiHidden="1" w:unhideWhenUsed="1"/>
+    <w:lsdException w:name="Table Grid 5" w:semiHidden="1" w:unhideWhenUsed="1"/>
+    <w:lsdException w:name="Table Grid 6" w:semiHidden="1" w:unhideWhenUsed="1"/>
+    <w:lsdException w:name="Table Grid 7" w:semiHidden="1" w:unhideWhenUsed="1"/>
+    <w:lsdException w:name="Table Grid 8" w:semiHidden="1" w:unhideWhenUsed="1"/>
+    <w:lsdException w:name="Table List 1" w:semiHidden="1" w:unhideWhenUsed="1"/>
+    <w:lsdException w:name="Table List 2" w:semiHidden="1" w:unhideWhenUsed="1"/>
+    <w:lsdException w:name="Table List 3" w:semiHidden="1" w:unhideWhenUsed="1"/>
+    <w:lsdException w:name="Table List 4" w:semiHidden="1" w:unhideWhenUsed="1"/>
+    <w:lsdException w:name="Table List 5" w:semiHidden="1" w:unhideWhenUsed="1"/>
+    <w:lsdException w:name="Table List 6" w:semiHidden="1" w:unhideWhenUsed="1"/>
+    <w:lsdException w:name="Table List 7" w:semiHidden="1" w:unhideWhenUsed="1"/>
+    <w:lsdException w:name="Table List 8" w:semiHidden="1" w:unhideWhenUsed="1"/>
+    <w:lsdException w:name="Table 3D effects 1" w:semiHidden="1" w:unhideWhenUsed="1"/>
+    <w:lsdException w:name="Table 3D effects 2" w:semiHidden="1" w:unhideWhenUsed="1"/>
+    <w:lsdException w:name="Table 3D effects 3" w:semiHidden="1" w:unhideWhenUsed="1"/>
+    <w:lsdException w:name="Table Contemporary" w:semiHidden="1" w:unhideWhenUsed="1"/>
+    <w:lsdException w:name="Table Elegant" w:semiHidden="1" w:unhideWhenUsed="1"/>
+    <w:lsdException w:name="Table Professional" w:semiHidden="1" w:unhideWhenUsed="1"/>
+    <w:lsdException w:name="Table Subtle 1" w:semiHidden="1" w:unhideWhenUsed="1"/>
+    <w:lsdException w:name="Table Subtle 2" w:semiHidden="1" w:unhideWhenUsed="1"/>
+    <w:lsdException w:name="Table Web 1" w:semiHidden="1" w:unhideWhenUsed="1"/>
+    <w:lsdException w:name="Table Web 2" w:semiHidden="1" w:unhideWhenUsed="1"/>
+    <w:lsdException w:name="Table Web 3" w:semiHidden="1" w:unhideWhenUsed="1"/>
+    <w:lsdException w:name="Balloon Text" w:semiHidden="1" w:unhideWhenUsed="1"/>
+    <w:lsdException w:name="Table Grid" w:uiPriority="39"/>
+    <w:lsdException w:name="Table Theme" w:semiHidden="1" w:unhideWhenUsed="1"/>
+    <w:lsdException w:name="Placeholder Text" w:semiHidden="1"/>
+    <w:lsdException w:name="No Spacing" w:uiPriority="1" w:qFormat="1"/>
+    <w:lsdException w:name="Light Shading" w:uiPriority="60"/>
+    <w:lsdException w:name="Light List" w:uiPriority="61"/>
+    <w:lsdException w:name="Light Grid" w:uiPriority="62"/>
+    <w:lsdException w:name="Medium Shading 1" w:uiPriority="63"/>
+    <w:lsdException w:name="Medium Shading 2" w:uiPriority="64"/>
+    <w:lsdException w:name="Medium List 1" w:uiPriority="65"/>
+    <w:lsdException w:name="Medium List 2" w:uiPriority="66"/>
+    <w:lsdException w:name="Medium Grid 1" w:uiPriority="67"/>
+    <w:lsdException w:name="Medium Grid 2" w:uiPriority="68"/>
+    <w:lsdException w:name="Medium Grid 3" w:uiPriority="69"/>
+    <w:lsdException w:name="Dark List" w:uiPriority="70"/>
+    <w:lsdException w:name="Colorful Shading" w:uiPriority="71"/>
+    <w:lsdException w:name="Colorful List" w:uiPriority="72"/>
+    <w:lsdException w:name="Colorful Grid" w:uiPriority="73"/>
+    <w:lsdException w:name="Light Shading Accent 1" w:uiPriority="60"/>
+    <w:lsdException w:name="Light List Accent 1" w:uiPriority="61"/>
+    <w:lsdException w:name="Light Grid Accent 1" w:uiPriority="62"/>
+    <w:lsdException w:name="Medium Shading 1 Accent 1" w:uiPriority="63"/>
+    <w:lsdException w:name="Medium Shading 2 Accent 1" w:uiPriority="64"/>
+    <w:lsdException w:name="Medium List 1 Accent 1" w:uiPriority="65"/>
+    <w:lsdException w:name="Revision" w:semiHidden="1"/>
+    <w:lsdException w:name="List Paragraph" w:uiPriority="34" w:qFormat="1"/>
+    <w:lsdException w:name="Quote" w:uiPriority="29" w:qFormat="1"/>
+    <w:lsdException w:name="Intense Quote" w:uiPriority="30" w:qFormat="1"/>
+    <w:lsdException w:name="Medium List 2 Accent 1" w:uiPriority="66"/>
+    <w:lsdException w:name="Medium Grid 1 Accent 1" w:uiPriority="67"/>
+    <w:lsdException w:name="Medium Grid 2 Accent 1" w:uiPriority="68"/>
+    <w:lsdException w:name="Medium Grid 3 Accent 1" w:uiPriority="69"/>
+    <w:lsdException w:name="Dark List Accent 1" w:uiPriority="70"/>
+    <w:lsdException w:name="Colorful Shading Accent 1" w:uiPriority="71"/>
+    <w:lsdException w:name="Colorful List Accent 1" w:uiPriority="72"/>
+    <w:lsdException w:name="Colorful Grid Accent 1" w:uiPriority="73"/>
+    <w:lsdException w:name="Light Shading Accent 2" w:uiPriority="60"/>
+    <w:lsdException w:name="Light List Accent 2" w:uiPriority="61"/>
+    <w:lsdException w:name="Light Grid Accent 2" w:uiPriority="62"/>
+    <w:lsdException w:name="Medium Shading 1 Accent 2" w:uiPriority="63"/>
+    <w:lsdException w:name="Medium Shading 2 Accent 2" w:uiPriority="64"/>
+    <w:lsdException w:name="Medium List 1 Accent 2" w:uiPriority="65"/>
+    <w:lsdException w:name="Medium List 2 Accent 2" w:uiPriority="66"/>
+    <w:lsdException w:name="Medium Grid 1 Accent 2" w:uiPriority="67"/>
+    <w:lsdException w:name="Medium Grid 2 Accent 2" w:uiPriority="68"/>
+    <w:lsdException w:name="Medium Grid 3 Accent 2" w:uiPriority="69"/>
+    <w:lsdException w:name="Dark List Accent 2" w:uiPriority="70"/>
+    <w:lsdException w:name="Colorful Shading Accent 2" w:uiPriority="71"/>
+    <w:lsdException w:name="Colorful List Accent 2" w:uiPriority="72"/>
+    <w:lsdException w:name="Colorful Grid Accent 2" w:uiPriority="73"/>
+    <w:lsdException w:name="Light Shading Accent 3" w:uiPriority="60"/>
+    <w:lsdException w:name="Light List Accent 3" w:uiPriority="61"/>
+    <w:lsdException w:name="Light Grid Accent 3" w:uiPriority="62"/>
+    <w:lsdException w:name="Medium Shading 1 Accent 3" w:uiPriority="63"/>
+    <w:lsdException w:name="Medium Shading 2 Accent 3" w:uiPriority="64"/>
+    <w:lsdException w:name="Medium List 1 Accent 3" w:uiPriority="65"/>
+    <w:lsdException w:name="Medium List 2 Accent 3" w:uiPriority="66"/>
+    <w:lsdException w:name="Medium Grid 1 Accent 3" w:uiPriority="67"/>
+    <w:lsdException w:name="Medium Grid 2 Accent 3" w:uiPriority="68"/>
+    <w:lsdException w:name="Medium Grid 3 Accent 3" w:uiPriority="69"/>
+    <w:lsdException w:name="Dark List Accent 3" w:uiPriority="70"/>
+    <w:lsdException w:name="Colorful Shading Accent 3" w:uiPriority="71"/>
+    <w:lsdException w:name="Colorful List Accent 3" w:uiPriority="72"/>
+    <w:lsdException w:name="Colorful Grid Accent 3" w:uiPriority="73"/>
+    <w:lsdException w:name="Light Shading Accent 4" w:uiPriority="60"/>
+    <w:lsdException w:name="Light List Accent 4" w:uiPriority="61"/>
+    <w:lsdException w:name="Light Grid Accent 4" w:uiPriority="62"/>
+    <w:lsdException w:name="Medium Shading 1 Accent 4" w:uiPriority="63"/>
+    <w:lsdException w:name="Medium Shading 2 Accent 4" w:uiPriority="64"/>
+    <w:lsdException w:name="Medium List 1 Accent 4" w:uiPriority="65"/>
+    <w:lsdException w:name="Medium List 2 Accent 4" w:uiPriority="66"/>
+    <w:lsdException w:name="Medium Grid 1 Accent 4" w:uiPriority="67"/>
+    <w:lsdException w:name="Medium Grid 2 Accent 4" w:uiPriority="68"/>
+    <w:lsdException w:name="Medium Grid 3 Accent 4" w:uiPriority="69"/>
+    <w:lsdException w:name="Dark List Accent 4" w:uiPriority="70"/>
+    <w:lsdException w:name="Colorful Shading Accent 4" w:uiPriority="71"/>
+    <w:lsdException w:name="Colorful List Accent 4" w:uiPriority="72"/>
+    <w:lsdException w:name="Colorful Grid Accent 4" w:uiPriority="73"/>
+    <w:lsdException w:name="Light Shading Accent 5" w:uiPriority="60"/>
+    <w:lsdException w:name="Light List Accent 5" w:uiPriority="61"/>
+    <w:lsdException w:name="Light Grid Accent 5" w:uiPriority="62"/>
+    <w:lsdException w:name="Medium Shading 1 Accent 5" w:uiPriority="63"/>
+    <w:lsdException w:name="Medium Shading 2 Accent 5" w:uiPriority="64"/>
+    <w:lsdException w:name="Medium List 1 Accent 5" w:uiPriority="65"/>
+    <w:lsdException w:name="Medium List 2 Accent 5" w:uiPriority="66"/>
+    <w:lsdException w:name="Medium Grid 1 Accent 5" w:uiPriority="67"/>
+    <w:lsdException w:name="Medium Grid 2 Accent 5" w:uiPriority="68"/>
+    <w:lsdException w:name="Medium Grid 3 Accent 5" w:uiPriority="69"/>
+    <w:lsdException w:name="Dark List Accent 5" w:uiPriority="70"/>
+    <w:lsdException w:name="Colorful Shading Accent 5" w:uiPriority="71"/>
+    <w:lsdException w:name="Colorful List Accent 5" w:uiPriority="72"/>
+    <w:lsdException w:name="Colorful Grid Accent 5" w:uiPriority="73"/>
+    <w:lsdException w:name="Light Shading Accent 6" w:uiPriority="60"/>
+    <w:lsdException w:name="Light List Accent 6" w:uiPriority="61"/>
+    <w:lsdException w:name="Light Grid Accent 6" w:uiPriority="62"/>
+    <w:lsdException w:name="Medium Shading 1 Accent 6" w:uiPriority="63"/>
+    <w:lsdException w:name="Medium Shading 2 Accent 6" w:uiPriority="64"/>
+    <w:lsdException w:name="Medium List 1 Accent 6" w:uiPriority="65"/>
+    <w:lsdException w:name="Medium List 2 Accent 6" w:uiPriority="66"/>
+    <w:lsdException w:name="Medium Grid 1 Accent 6" w:uiPriority="67"/>
+    <w:lsdException w:name="Medium Grid 2 Accent 6" w:uiPriority="68"/>
+    <w:lsdException w:name="Medium Grid 3 Accent 6" w:uiPriority="69"/>
+    <w:lsdException w:name="Dark List Accent 6" w:uiPriority="70"/>
+    <w:lsdException w:name="Colorful Shading Accent 6" w:uiPriority="71"/>
+    <w:lsdException w:name="Colorful List Accent 6" w:uiPriority="72"/>
+    <w:lsdException w:name="Colorful Grid Accent 6" w:uiPriority="73"/>
+    <w:lsdException w:name="Subtle Emphasis" w:uiPriority="19" w:qFormat="1"/>
+    <w:lsdException w:name="Intense Emphasis" w:uiPriority="21" w:qFormat="1"/>
+    <w:lsdException w:name="Subtle Reference" w:uiPriority="31" w:qFormat="1"/>
+    <w:lsdException w:name="Intense Reference" w:uiPriority="32" w:qFormat="1"/>
+    <w:lsdException w:name="Book Title" w:uiPriority="33" w:qFormat="1"/>
+    <w:lsdException w:name="Bibliography" w:semiHidden="1" w:uiPriority="37" w:unhideWhenUsed="1"/>
+    <w:lsdException w:name="TOC Heading" w:semiHidden="1" w:uiPriority="39" w:unhideWhenUsed="1" w:qFormat="1"/>
+    <w:lsdException w:name="Grid Table 4" w:uiPriority="49"/>
+    <w:lsdException w:name="Grid Table 5 Dark" w:uiPriority="50"/>
+    <w:lsdException w:name="Grid Table 6 Colorful" w:uiPriority="51"/>
+    <w:lsdException w:name="Grid Table 7 Colorful" w:uiPriority="52"/>
+    <w:lsdException w:name="Grid Table 1 Light Accent 1" w:uiPriority="46"/>
+    <w:lsdException w:name="Grid Table 2 Accent 1" w:uiPriority="47"/>
+    <w:lsdException w:name="Grid Table 3 Accent 1" w:uiPriority="48"/>
+    <w:lsdException w:name="Grid Table 4 Accent 1" w:uiPriority="49"/>
+    <w:lsdException w:name="Grid Table 5 Dark Accent 1" w:uiPriority="50"/>
+    <w:lsdException w:name="Grid Table 6 Colorful Accent 1" w:uiPriority="51"/>
+    <w:lsdException w:name="Grid Table 7 Colorful Accent 1" w:uiPriority="52"/>
+    <w:lsdException w:name="Grid Table 1 Light Accent 2" w:uiPriority="46"/>
+    <w:lsdException w:name="Grid Table 2 Accent 2" w:uiPriority="47"/>
+    <w:lsdException w:name="Grid Table 3 Accent 2" w:uiPriority="48"/>
+    <w:lsdException w:name="Grid Table 4 Accent 2" w:uiPriority="49"/>
+    <w:lsdException w:name="Grid Table 5 Dark Accent 2" w:uiPriority="50"/>
+    <w:lsdException w:name="Grid Table 6 Colorful Accent 2" w:uiPriority="51"/>
+    <w:lsdException w:name="Grid Table 7 Colorful Accent 2" w:uiPriority="52"/>
+    <w:lsdException w:name="Grid Table 1 Light Accent 3" w:uiPriority="46"/>
+    <w:lsdException w:name="Grid Table 2 Accent 3" w:uiPriority="47"/>
+    <w:lsdException w:name="Grid Table 3 Accent 3" w:uiPriority="48"/>
+    <w:lsdException w:name="Grid Table 4 Accent 3" w:uiPriority="49"/>
+    <w:lsdException w:name="Grid Table 5 Dark Accent 3" w:uiPriority="50"/>
+    <w:lsdException w:name="Grid Table 6 Colorful Accent 3" w:uiPriority="51"/>
+    <w:lsdException w:name="Grid Table 7 Colorful Accent 3" w:uiPriority="52"/>
+    <w:lsdException w:name="Grid Table 1 Light Accent 4" w:uiPriority="46"/>
+    <w:lsdException w:name="Grid Table 2 Accent 4" w:uiPriority="47"/>
+    <w:lsdException w:name="Grid Table 3 Accent 4" w:uiPriority="48"/>
+    <w:lsdException w:name="Grid Table 4 Accent 4" w:uiPriority="49"/>
+    <w:lsdException w:name="Grid Table 5 Dark Accent 4" w:uiPriority="50"/>
+    <w:lsdException w:name="Grid Table 6 Colorful Accent 4" w:uiPriority="51"/>
+    <w:lsdException w:name="Grid Table 7 Colorful Accent 4" w:uiPriority="52"/>
+    <w:lsdException w:name="Grid Table 1 Light Accent 5" w:uiPriority="46"/>
+    <w:lsdException w:name="Grid Table 2 Accent 5" w:uiPriority="47"/>
+    <w:lsdException w:name="Grid Table 3 Accent 5" w:uiPriority="48"/>
+    <w:lsdException w:name="Grid Table 4 Accent 5" w:uiPriority="49"/>
+    <w:lsdException w:name="Grid Table 5 Dark Accent 5" w:uiPriority="50"/>
+    <w:lsdException w:name="Grid Table 6 Colorful Accent 5" w:uiPriority="51"/>
+    <w:lsdException w:name="Grid Table 7 Colorful Accent 5" w:uiPriority="52"/>
+    <w:lsdException w:name="Grid Table 1 Light Accent 6" w:uiPriority="46"/>
+    <w:lsdException w:name="Grid Table 2 Accent 6" w:uiPriority="47"/>
+    <w:lsdException w:name="Grid Table 3 Accent 6" w:uiPriority="48"/>
+    <w:lsdException w:name="Grid Table 4 Accent 6" w:uiPriority="49"/>
+    <w:lsdException w:name="Grid Table 5 Dark Accent 6" w:uiPriority="50"/>
+    <w:lsdException w:name="Grid Table 6 Colorful Accent 6" w:uiPriority="51"/>
+    <w:lsdException w:name="Grid Table 7 Colorful Accent 6" w:uiPriority="52"/>
+    <w:lsdException w:name="List Table 1 Light" w:uiPriority="46"/>
+    <w:lsdException w:name="List Table 2" w:uiPriority="47"/>
+    <w:lsdException w:name="List Table 3" w:uiPriority="48"/>
+    <w:lsdException w:name="List Table 4" w:uiPriority="49"/>
+    <w:lsdException w:name="List Table 5 Dark" w:uiPriority="50"/>
+    <w:lsdException w:name="List Table 6 Colorful" w:uiPriority="51"/>
+    <w:lsdException w:name="List Table 7 Colorful" w:uiPriority="52"/>
+    <w:lsdException w:name="List Table 1 Light Accent 1" w:uiPriority="46"/>
+    <w:lsdException w:name="List Table 2 Accent 1" w:uiPriority="47"/>
+    <w:lsdException w:name="List Table 3 Accent 1" w:uiPriority="48"/>
+    <w:lsdException w:name="List Table 4 Accent 1" w:uiPriority="49"/>
+    <w:lsdException w:name="List Table 5 Dark Accent 1" w:uiPriority="50"/>
+    <w:lsdException w:name="List Table 6 Colorful Accent 1" w:uiPriority="51"/>
+    <w:lsdException w:name="List Table 7 Colorful Accent 1" w:uiPriority="52"/>
+    <w:lsdException w:name="List Table 1 Light Accent 2" w:uiPriority="46"/>
+    <w:lsdException w:name="List Table 2 Accent 2" w:uiPriority="47"/>
+    <w:lsdException w:name="List Table 3 Accent 2" w:uiPriority="48"/>
+    <w:lsdException w:name="List Table 4 Accent 2" w:uiPriority="49"/>
+    <w:lsdException w:name="List Table 5 Dark Accent 2" w:uiPriority="50"/>
+    <w:lsdException w:name="List Table 6 Colorful Accent 2" w:uiPriority="51"/>
+    <w:lsdException w:name="List Table 7 Colorful Accent 2" w:uiPriority="52"/>
+    <w:lsdException w:name="List Table 1 Light Accent 3" w:uiPriority="46"/>
+    <w:lsdException w:name="List Table 2 Accent 3" w:uiPriority="47"/>
+    <w:lsdException w:name="List Table 3 Accent 3" w:uiPriority="48"/>
+    <w:lsdException w:name="List Table 4 Accent 3" w:uiPriority="49"/>
+    <w:lsdException w:name="List Table 5 Dark Accent 3" w:uiPriority="50"/>
+    <w:lsdException w:name="List Table 6 Colorful Accent 3" w:uiPriority="51"/>
+    <w:lsdException w:name="List Table 7 Colorful Accent 3" w:uiPriority="52"/>
+    <w:lsdException w:name="List Table 1 Light Accent 4" w:uiPriority="46"/>
+    <w:lsdException w:name="List Table 2 Accent 4" w:uiPriority="47"/>
+    <w:lsdException w:name="List Table 3 Accent 4" w:uiPriority="48"/>
+    <w:lsdException w:name="List Table 4 Accent 4" w:uiPriority="49"/>
+    <w:lsdException w:name="List Table 5 Dark Accent 4" w:uiPriority="50"/>
+    <w:lsdException w:name="List Table 6 Colorful Accent 4" w:uiPriority="51"/>
+    <w:lsdException w:name="List Table 7 Colorful Accent 4" w:uiPriority="52"/>
+    <w:lsdException w:name="List Table 1 Light Accent 5" w:uiPriority="46"/>
+    <w:lsdException w:name="List Table 2 Accent 5" w:uiPriority="47"/>
+    <w:lsdException w:name="List Table 3 Accent 5" w:uiPriority="48"/>
+    <w:lsdException w:name="List Table 4 Accent 5" w:uiPriority="49"/>
+    <w:lsdException w:name="List Table 5 Dark Accent 5" w:uiPriority="50"/>
+    <w:lsdException w:name="List Table 6 Colorful Accent 5" w:uiPriority="51"/>
+    <w:lsdException w:name="List Table 7 Colorful Accent 5" w:uiPriority="52"/>
+    <w:lsdException w:name="List Table 1 Light Accent 6" w:uiPriority="46"/>
+    <w:lsdException w:name="List Table 2 Accent 6" w:uiPriority="47"/>
+    <w:lsdException w:name="List Table 3 Accent 6" w:uiPriority="48"/>
+    <w:lsdException w:name="List Table 4 Accent 6" w:uiPriority="49"/>
+    <w:lsdException w:name="List Table 5 Dark Accent 6" w:uiPriority="50"/>
+    <w:lsdException w:name="List Table 6 Colorful Accent 6" w:uiPriority="51"/>
+    <w:lsdException w:name="List Table 7 Colorful Accent 6" w:uiPriority="52"/>
   </w:latentStyles>
   <w:style w:type="paragraph" w:default="1" w:styleId="Normal">
     <w:name w:val="Normal"/>
@@ -3594,403 +4343,7 @@
   <w:style w:type="character" w:default="1" w:styleId="DefaultParagraphFont">
     <w:name w:val="Default Paragraph Font"/>
     <w:uiPriority w:val="1"/>
-    <w:unhideWhenUsed/>
-  </w:style>
-  <w:style w:type="table" w:default="1" w:styleId="TableNormal">
-    <w:name w:val="Normal Table"/>
-    <w:uiPriority w:val="99"/>
     <w:semiHidden/>
-    <w:unhideWhenUsed/>
-    <w:tblPr>
-      <w:tblInd w:w="0" w:type="dxa"/>
-      <w:tblCellMar>
-        <w:top w:w="0" w:type="dxa"/>
-        <w:left w:w="108" w:type="dxa"/>
-        <w:bottom w:w="0" w:type="dxa"/>
-        <w:right w:w="108" w:type="dxa"/>
-      </w:tblCellMar>
-    </w:tblPr>
-  </w:style>
-  <w:style w:type="numbering" w:default="1" w:styleId="NoList">
-    <w:name w:val="No List"/>
-    <w:uiPriority w:val="99"/>
-    <w:semiHidden/>
-    <w:unhideWhenUsed/>
-  </w:style>
-  <w:style w:type="character" w:customStyle="1" w:styleId="Heading2Char">
-    <w:name w:val="Heading 2 Char"/>
-    <w:basedOn w:val="DefaultParagraphFont"/>
-    <w:link w:val="Heading2"/>
-    <w:uiPriority w:val="9"/>
-    <w:rsid w:val="005879E6"/>
-    <w:rPr>
-      <w:rFonts w:ascii="Arial" w:eastAsiaTheme="majorEastAsia" w:hAnsi="Arial" w:cstheme="majorBidi"/>
-      <w:b/>
-      <w:sz w:val="24"/>
-      <w:szCs w:val="26"/>
-    </w:rPr>
-  </w:style>
-  <w:style w:type="paragraph" w:styleId="NormalWeb">
-    <w:name w:val="Normal (Web)"/>
-    <w:basedOn w:val="Normal"/>
-    <w:uiPriority w:val="99"/>
-    <w:unhideWhenUsed/>
-    <w:rsid w:val="00D750B7"/>
-    <w:pPr>
-      <w:spacing w:before="100" w:beforeAutospacing="1" w:after="100" w:afterAutospacing="1" w:line="240" w:lineRule="auto"/>
-    </w:pPr>
-    <w:rPr>
-      <w:rFonts w:ascii="Times New Roman" w:eastAsia="Times New Roman" w:hAnsi="Times New Roman" w:cs="Times New Roman"/>
-      <w:sz w:val="24"/>
-      <w:szCs w:val="24"/>
-      <w:lang w:eastAsia="et-EE"/>
-    </w:rPr>
-  </w:style>
-  <w:style w:type="character" w:customStyle="1" w:styleId="apple-converted-space">
-    <w:name w:val="apple-converted-space"/>
-    <w:basedOn w:val="DefaultParagraphFont"/>
-    <w:rsid w:val="00D750B7"/>
-  </w:style>
-  <w:style w:type="character" w:styleId="Hyperlink">
-    <w:name w:val="Hyperlink"/>
-    <w:basedOn w:val="DefaultParagraphFont"/>
-    <w:uiPriority w:val="99"/>
-    <w:unhideWhenUsed/>
-    <w:rsid w:val="00D750B7"/>
-    <w:rPr>
-      <w:color w:val="0000FF"/>
-      <w:u w:val="single"/>
-    </w:rPr>
-  </w:style>
-  <w:style w:type="character" w:styleId="CommentReference">
-    <w:name w:val="annotation reference"/>
-    <w:basedOn w:val="DefaultParagraphFont"/>
-    <w:uiPriority w:val="99"/>
-    <w:semiHidden/>
-    <w:unhideWhenUsed/>
-    <w:rsid w:val="00D750B7"/>
-    <w:rPr>
-      <w:sz w:val="16"/>
-      <w:szCs w:val="16"/>
-    </w:rPr>
-  </w:style>
-  <w:style w:type="paragraph" w:styleId="CommentText">
-    <w:name w:val="annotation text"/>
-    <w:basedOn w:val="Normal"/>
-    <w:link w:val="CommentTextChar"/>
-    <w:uiPriority w:val="99"/>
-    <w:semiHidden/>
-    <w:unhideWhenUsed/>
-    <w:rsid w:val="00D750B7"/>
-    <w:pPr>
-      <w:spacing w:line="240" w:lineRule="auto"/>
-    </w:pPr>
-    <w:rPr>
-      <w:sz w:val="20"/>
-      <w:szCs w:val="20"/>
-    </w:rPr>
-  </w:style>
-  <w:style w:type="character" w:customStyle="1" w:styleId="CommentTextChar">
-    <w:name w:val="Comment Text Char"/>
-    <w:basedOn w:val="DefaultParagraphFont"/>
-    <w:link w:val="CommentText"/>
-    <w:uiPriority w:val="99"/>
-    <w:semiHidden/>
-    <w:rsid w:val="00D750B7"/>
-    <w:rPr>
-      <w:sz w:val="20"/>
-      <w:szCs w:val="20"/>
-      <w:lang w:val="et-EE"/>
-    </w:rPr>
-  </w:style>
-  <w:style w:type="paragraph" w:styleId="ListParagraph">
-    <w:name w:val="List Paragraph"/>
-    <w:basedOn w:val="Normal"/>
-    <w:uiPriority w:val="34"/>
-    <w:qFormat/>
-    <w:rsid w:val="00D750B7"/>
-    <w:pPr>
-      <w:ind w:left="720"/>
-      <w:contextualSpacing/>
-    </w:pPr>
-  </w:style>
-  <w:style w:type="paragraph" w:styleId="BalloonText">
-    <w:name w:val="Balloon Text"/>
-    <w:basedOn w:val="Normal"/>
-    <w:link w:val="BalloonTextChar"/>
-    <w:uiPriority w:val="99"/>
-    <w:semiHidden/>
-    <w:unhideWhenUsed/>
-    <w:rsid w:val="00D750B7"/>
-    <w:pPr>
-      <w:spacing w:after="0" w:line="240" w:lineRule="auto"/>
-    </w:pPr>
-    <w:rPr>
-      <w:rFonts w:ascii="Segoe UI" w:hAnsi="Segoe UI" w:cs="Segoe UI"/>
-      <w:sz w:val="18"/>
-      <w:szCs w:val="18"/>
-    </w:rPr>
-  </w:style>
-  <w:style w:type="character" w:customStyle="1" w:styleId="BalloonTextChar">
-    <w:name w:val="Balloon Text Char"/>
-    <w:basedOn w:val="DefaultParagraphFont"/>
-    <w:link w:val="BalloonText"/>
-    <w:uiPriority w:val="99"/>
-    <w:semiHidden/>
-    <w:rsid w:val="00D750B7"/>
-    <w:rPr>
-      <w:rFonts w:ascii="Segoe UI" w:hAnsi="Segoe UI" w:cs="Segoe UI"/>
-      <w:sz w:val="18"/>
-      <w:szCs w:val="18"/>
-      <w:lang w:val="et-EE"/>
-    </w:rPr>
-  </w:style>
-  <w:style w:type="paragraph" w:styleId="CommentSubject">
-    <w:name w:val="annotation subject"/>
-    <w:basedOn w:val="CommentText"/>
-    <w:next w:val="CommentText"/>
-    <w:link w:val="CommentSubjectChar"/>
-    <w:uiPriority w:val="99"/>
-    <w:semiHidden/>
-    <w:unhideWhenUsed/>
-    <w:rsid w:val="00E25309"/>
-    <w:rPr>
-      <w:b/>
-      <w:bCs/>
-    </w:rPr>
-  </w:style>
-  <w:style w:type="character" w:customStyle="1" w:styleId="CommentSubjectChar">
-    <w:name w:val="Comment Subject Char"/>
-    <w:basedOn w:val="CommentTextChar"/>
-    <w:link w:val="CommentSubject"/>
-    <w:uiPriority w:val="99"/>
-    <w:semiHidden/>
-    <w:rsid w:val="00E25309"/>
-    <w:rPr>
-      <w:b/>
-      <w:bCs/>
-      <w:sz w:val="20"/>
-      <w:szCs w:val="20"/>
-      <w:lang w:val="et-EE"/>
-    </w:rPr>
-  </w:style>
-  <w:style w:type="character" w:styleId="FollowedHyperlink">
-    <w:name w:val="FollowedHyperlink"/>
-    <w:basedOn w:val="DefaultParagraphFont"/>
-    <w:uiPriority w:val="99"/>
-    <w:semiHidden/>
-    <w:unhideWhenUsed/>
-    <w:rsid w:val="006E3D57"/>
-    <w:rPr>
-      <w:color w:val="954F72" w:themeColor="followedHyperlink"/>
-      <w:u w:val="single"/>
-    </w:rPr>
-  </w:style>
-</w:styles>
-</file>
-
-<file path=word/stylesWithEffects.xml><?xml version="1.0" encoding="utf-8"?>
-<w:styles xmlns:wpc="http://schemas.microsoft.com/office/word/2010/wordprocessingCanvas" xmlns:mo="http://schemas.microsoft.com/office/mac/office/2008/main" xmlns:mc="http://schemas.openxmlformats.org/markup-compatibility/2006" xmlns:mv="urn:schemas-microsoft-com:mac:vml" xmlns:o="urn:schemas-microsoft-com:office:office" xmlns:r="http://schemas.openxmlformats.org/officeDocument/2006/relationships" xmlns:m="http://schemas.openxmlformats.org/officeDocument/2006/math" xmlns:v="urn:schemas-microsoft-com:vml" xmlns:wp14="http://schemas.microsoft.com/office/word/2010/wordprocessingDrawing" xmlns:wp="http://schemas.openxmlformats.org/drawingml/2006/wordprocessingDrawing" xmlns:w10="urn:schemas-microsoft-com:office:word" xmlns:w="http://schemas.openxmlformats.org/wordprocessingml/2006/main" xmlns:w14="http://schemas.microsoft.com/office/word/2010/wordml" xmlns:wpg="http://schemas.microsoft.com/office/word/2010/wordprocessingGroup" xmlns:wpi="http://schemas.microsoft.com/office/word/2010/wordprocessingInk" xmlns:wne="http://schemas.microsoft.com/office/word/2006/wordml" xmlns:wps="http://schemas.microsoft.com/office/word/2010/wordprocessingShape" mc:Ignorable="w14 wp14">
-  <w:docDefaults>
-    <w:rPrDefault>
-      <w:rPr>
-        <w:rFonts w:asciiTheme="minorHAnsi" w:eastAsiaTheme="minorHAnsi" w:hAnsiTheme="minorHAnsi" w:cstheme="minorBidi"/>
-        <w:sz w:val="22"/>
-        <w:szCs w:val="22"/>
-        <w:lang w:val="en-US" w:eastAsia="en-US" w:bidi="ar-SA"/>
-      </w:rPr>
-    </w:rPrDefault>
-    <w:pPrDefault>
-      <w:pPr>
-        <w:spacing w:after="160" w:line="259" w:lineRule="auto"/>
-      </w:pPr>
-    </w:pPrDefault>
-  </w:docDefaults>
-  <w:latentStyles w:defLockedState="0" w:defUIPriority="99" w:defSemiHidden="1" w:defUnhideWhenUsed="1" w:defQFormat="0" w:count="276">
-    <w:lsdException w:name="Normal" w:semiHidden="0" w:uiPriority="0" w:unhideWhenUsed="0" w:qFormat="1"/>
-    <w:lsdException w:name="heading 1" w:semiHidden="0" w:uiPriority="9" w:unhideWhenUsed="0" w:qFormat="1"/>
-    <w:lsdException w:name="heading 2" w:uiPriority="9" w:qFormat="1"/>
-    <w:lsdException w:name="heading 3" w:uiPriority="9" w:qFormat="1"/>
-    <w:lsdException w:name="heading 4" w:uiPriority="9" w:qFormat="1"/>
-    <w:lsdException w:name="heading 5" w:uiPriority="9" w:qFormat="1"/>
-    <w:lsdException w:name="heading 6" w:uiPriority="9" w:qFormat="1"/>
-    <w:lsdException w:name="heading 7" w:uiPriority="9" w:qFormat="1"/>
-    <w:lsdException w:name="heading 8" w:uiPriority="9" w:qFormat="1"/>
-    <w:lsdException w:name="heading 9" w:uiPriority="9" w:qFormat="1"/>
-    <w:lsdException w:name="toc 1" w:uiPriority="39"/>
-    <w:lsdException w:name="toc 2" w:uiPriority="39"/>
-    <w:lsdException w:name="toc 3" w:uiPriority="39"/>
-    <w:lsdException w:name="toc 4" w:uiPriority="39"/>
-    <w:lsdException w:name="toc 5" w:uiPriority="39"/>
-    <w:lsdException w:name="toc 6" w:uiPriority="39"/>
-    <w:lsdException w:name="toc 7" w:uiPriority="39"/>
-    <w:lsdException w:name="toc 8" w:uiPriority="39"/>
-    <w:lsdException w:name="toc 9" w:uiPriority="39"/>
-    <w:lsdException w:name="caption" w:uiPriority="35" w:qFormat="1"/>
-    <w:lsdException w:name="Title" w:semiHidden="0" w:uiPriority="10" w:unhideWhenUsed="0" w:qFormat="1"/>
-    <w:lsdException w:name="Default Paragraph Font" w:uiPriority="1"/>
-    <w:lsdException w:name="Subtitle" w:semiHidden="0" w:uiPriority="11" w:unhideWhenUsed="0" w:qFormat="1"/>
-    <w:lsdException w:name="Strong" w:semiHidden="0" w:uiPriority="22" w:unhideWhenUsed="0" w:qFormat="1"/>
-    <w:lsdException w:name="Emphasis" w:semiHidden="0" w:uiPriority="20" w:unhideWhenUsed="0" w:qFormat="1"/>
-    <w:lsdException w:name="Normal Table" w:semiHidden="0" w:unhideWhenUsed="0"/>
-    <w:lsdException w:name="Table Web 3" w:semiHidden="0" w:unhideWhenUsed="0"/>
-    <w:lsdException w:name="Table Grid" w:semiHidden="0" w:uiPriority="39" w:unhideWhenUsed="0"/>
-    <w:lsdException w:name="Table Theme" w:semiHidden="0" w:unhideWhenUsed="0"/>
-    <w:lsdException w:name="Note Level 1" w:semiHidden="0" w:unhideWhenUsed="0"/>
-    <w:lsdException w:name="Note Level 2" w:semiHidden="0" w:unhideWhenUsed="0"/>
-    <w:lsdException w:name="Note Level 3" w:semiHidden="0" w:unhideWhenUsed="0"/>
-    <w:lsdException w:name="Note Level 4" w:semiHidden="0" w:unhideWhenUsed="0"/>
-    <w:lsdException w:name="Note Level 5" w:semiHidden="0" w:unhideWhenUsed="0"/>
-    <w:lsdException w:name="Note Level 6" w:semiHidden="0" w:unhideWhenUsed="0"/>
-    <w:lsdException w:name="Note Level 7" w:semiHidden="0" w:unhideWhenUsed="0"/>
-    <w:lsdException w:name="Note Level 8" w:semiHidden="0" w:unhideWhenUsed="0"/>
-    <w:lsdException w:name="Note Level 9" w:semiHidden="0" w:unhideWhenUsed="0"/>
-    <w:lsdException w:name="Placeholder Text" w:unhideWhenUsed="0"/>
-    <w:lsdException w:name="No Spacing" w:semiHidden="0" w:uiPriority="1" w:unhideWhenUsed="0" w:qFormat="1"/>
-    <w:lsdException w:name="Light Shading" w:semiHidden="0" w:uiPriority="60" w:unhideWhenUsed="0"/>
-    <w:lsdException w:name="Light List" w:semiHidden="0" w:uiPriority="61" w:unhideWhenUsed="0"/>
-    <w:lsdException w:name="Light Grid" w:semiHidden="0" w:uiPriority="62" w:unhideWhenUsed="0"/>
-    <w:lsdException w:name="Medium Shading 1" w:semiHidden="0" w:uiPriority="63" w:unhideWhenUsed="0"/>
-    <w:lsdException w:name="Medium Shading 2" w:semiHidden="0" w:uiPriority="64" w:unhideWhenUsed="0"/>
-    <w:lsdException w:name="Medium List 1" w:semiHidden="0" w:uiPriority="65" w:unhideWhenUsed="0"/>
-    <w:lsdException w:name="Medium List 2" w:semiHidden="0" w:uiPriority="66" w:unhideWhenUsed="0"/>
-    <w:lsdException w:name="Medium Grid 1" w:semiHidden="0" w:uiPriority="67" w:unhideWhenUsed="0"/>
-    <w:lsdException w:name="Medium Grid 2" w:semiHidden="0" w:uiPriority="68" w:unhideWhenUsed="0"/>
-    <w:lsdException w:name="Medium Grid 3" w:semiHidden="0" w:uiPriority="69" w:unhideWhenUsed="0"/>
-    <w:lsdException w:name="Dark List" w:semiHidden="0" w:uiPriority="70" w:unhideWhenUsed="0"/>
-    <w:lsdException w:name="Colorful Shading" w:semiHidden="0" w:uiPriority="71" w:unhideWhenUsed="0"/>
-    <w:lsdException w:name="Colorful List" w:semiHidden="0" w:uiPriority="72" w:unhideWhenUsed="0"/>
-    <w:lsdException w:name="Colorful Grid" w:semiHidden="0" w:uiPriority="73" w:unhideWhenUsed="0"/>
-    <w:lsdException w:name="Light Shading Accent 1" w:semiHidden="0" w:uiPriority="60" w:unhideWhenUsed="0"/>
-    <w:lsdException w:name="Light List Accent 1" w:semiHidden="0" w:uiPriority="61" w:unhideWhenUsed="0"/>
-    <w:lsdException w:name="Light Grid Accent 1" w:semiHidden="0" w:uiPriority="62" w:unhideWhenUsed="0"/>
-    <w:lsdException w:name="Medium Shading 1 Accent 1" w:semiHidden="0" w:uiPriority="63" w:unhideWhenUsed="0"/>
-    <w:lsdException w:name="Medium Shading 2 Accent 1" w:semiHidden="0" w:uiPriority="64" w:unhideWhenUsed="0"/>
-    <w:lsdException w:name="Medium List 1 Accent 1" w:semiHidden="0" w:uiPriority="65" w:unhideWhenUsed="0"/>
-    <w:lsdException w:name="Revision" w:unhideWhenUsed="0"/>
-    <w:lsdException w:name="List Paragraph" w:semiHidden="0" w:uiPriority="34" w:unhideWhenUsed="0" w:qFormat="1"/>
-    <w:lsdException w:name="Quote" w:semiHidden="0" w:uiPriority="29" w:unhideWhenUsed="0" w:qFormat="1"/>
-    <w:lsdException w:name="Intense Quote" w:semiHidden="0" w:uiPriority="30" w:unhideWhenUsed="0" w:qFormat="1"/>
-    <w:lsdException w:name="Medium List 2 Accent 1" w:semiHidden="0" w:uiPriority="66" w:unhideWhenUsed="0"/>
-    <w:lsdException w:name="Medium Grid 1 Accent 1" w:semiHidden="0" w:uiPriority="67" w:unhideWhenUsed="0"/>
-    <w:lsdException w:name="Medium Grid 2 Accent 1" w:semiHidden="0" w:uiPriority="68" w:unhideWhenUsed="0"/>
-    <w:lsdException w:name="Medium Grid 3 Accent 1" w:semiHidden="0" w:uiPriority="69" w:unhideWhenUsed="0"/>
-    <w:lsdException w:name="Dark List Accent 1" w:semiHidden="0" w:uiPriority="70" w:unhideWhenUsed="0"/>
-    <w:lsdException w:name="Colorful Shading Accent 1" w:semiHidden="0" w:uiPriority="71" w:unhideWhenUsed="0"/>
-    <w:lsdException w:name="Colorful List Accent 1" w:semiHidden="0" w:uiPriority="72" w:unhideWhenUsed="0"/>
-    <w:lsdException w:name="Colorful Grid Accent 1" w:semiHidden="0" w:uiPriority="73" w:unhideWhenUsed="0"/>
-    <w:lsdException w:name="Light Shading Accent 2" w:semiHidden="0" w:uiPriority="60" w:unhideWhenUsed="0"/>
-    <w:lsdException w:name="Light List Accent 2" w:semiHidden="0" w:uiPriority="61" w:unhideWhenUsed="0"/>
-    <w:lsdException w:name="Light Grid Accent 2" w:semiHidden="0" w:uiPriority="62" w:unhideWhenUsed="0"/>
-    <w:lsdException w:name="Medium Shading 1 Accent 2" w:semiHidden="0" w:uiPriority="63" w:unhideWhenUsed="0"/>
-    <w:lsdException w:name="Medium Shading 2 Accent 2" w:semiHidden="0" w:uiPriority="64" w:unhideWhenUsed="0"/>
-    <w:lsdException w:name="Medium List 1 Accent 2" w:semiHidden="0" w:uiPriority="65" w:unhideWhenUsed="0"/>
-    <w:lsdException w:name="Medium List 2 Accent 2" w:semiHidden="0" w:uiPriority="66" w:unhideWhenUsed="0"/>
-    <w:lsdException w:name="Medium Grid 1 Accent 2" w:semiHidden="0" w:uiPriority="67" w:unhideWhenUsed="0"/>
-    <w:lsdException w:name="Medium Grid 2 Accent 2" w:semiHidden="0" w:uiPriority="68" w:unhideWhenUsed="0"/>
-    <w:lsdException w:name="Medium Grid 3 Accent 2" w:semiHidden="0" w:uiPriority="69" w:unhideWhenUsed="0"/>
-    <w:lsdException w:name="Dark List Accent 2" w:semiHidden="0" w:uiPriority="70" w:unhideWhenUsed="0"/>
-    <w:lsdException w:name="Colorful Shading Accent 2" w:semiHidden="0" w:uiPriority="71" w:unhideWhenUsed="0"/>
-    <w:lsdException w:name="Colorful List Accent 2" w:semiHidden="0" w:uiPriority="72" w:unhideWhenUsed="0"/>
-    <w:lsdException w:name="Colorful Grid Accent 2" w:semiHidden="0" w:uiPriority="73" w:unhideWhenUsed="0"/>
-    <w:lsdException w:name="Light Shading Accent 3" w:semiHidden="0" w:uiPriority="60" w:unhideWhenUsed="0"/>
-    <w:lsdException w:name="Light List Accent 3" w:semiHidden="0" w:uiPriority="61" w:unhideWhenUsed="0"/>
-    <w:lsdException w:name="Light Grid Accent 3" w:semiHidden="0" w:uiPriority="62" w:unhideWhenUsed="0"/>
-    <w:lsdException w:name="Medium Shading 1 Accent 3" w:semiHidden="0" w:uiPriority="63" w:unhideWhenUsed="0"/>
-    <w:lsdException w:name="Medium Shading 2 Accent 3" w:semiHidden="0" w:uiPriority="64" w:unhideWhenUsed="0"/>
-    <w:lsdException w:name="Medium List 1 Accent 3" w:semiHidden="0" w:uiPriority="65" w:unhideWhenUsed="0"/>
-    <w:lsdException w:name="Medium List 2 Accent 3" w:semiHidden="0" w:uiPriority="66" w:unhideWhenUsed="0"/>
-    <w:lsdException w:name="Medium Grid 1 Accent 3" w:semiHidden="0" w:uiPriority="67" w:unhideWhenUsed="0"/>
-    <w:lsdException w:name="Medium Grid 2 Accent 3" w:semiHidden="0" w:uiPriority="68" w:unhideWhenUsed="0"/>
-    <w:lsdException w:name="Medium Grid 3 Accent 3" w:semiHidden="0" w:uiPriority="69" w:unhideWhenUsed="0"/>
-    <w:lsdException w:name="Dark List Accent 3" w:semiHidden="0" w:uiPriority="70" w:unhideWhenUsed="0"/>
-    <w:lsdException w:name="Colorful Shading Accent 3" w:semiHidden="0" w:uiPriority="71" w:unhideWhenUsed="0"/>
-    <w:lsdException w:name="Colorful List Accent 3" w:semiHidden="0" w:uiPriority="72" w:unhideWhenUsed="0"/>
-    <w:lsdException w:name="Colorful Grid Accent 3" w:semiHidden="0" w:uiPriority="73" w:unhideWhenUsed="0"/>
-    <w:lsdException w:name="Light Shading Accent 4" w:semiHidden="0" w:uiPriority="60" w:unhideWhenUsed="0"/>
-    <w:lsdException w:name="Light List Accent 4" w:semiHidden="0" w:uiPriority="61" w:unhideWhenUsed="0"/>
-    <w:lsdException w:name="Light Grid Accent 4" w:semiHidden="0" w:uiPriority="62" w:unhideWhenUsed="0"/>
-    <w:lsdException w:name="Medium Shading 1 Accent 4" w:semiHidden="0" w:uiPriority="63" w:unhideWhenUsed="0"/>
-    <w:lsdException w:name="Medium Shading 2 Accent 4" w:semiHidden="0" w:uiPriority="64" w:unhideWhenUsed="0"/>
-    <w:lsdException w:name="Medium List 1 Accent 4" w:semiHidden="0" w:uiPriority="65" w:unhideWhenUsed="0"/>
-    <w:lsdException w:name="Medium List 2 Accent 4" w:semiHidden="0" w:uiPriority="66" w:unhideWhenUsed="0"/>
-    <w:lsdException w:name="Medium Grid 1 Accent 4" w:semiHidden="0" w:uiPriority="67" w:unhideWhenUsed="0"/>
-    <w:lsdException w:name="Medium Grid 2 Accent 4" w:semiHidden="0" w:uiPriority="68" w:unhideWhenUsed="0"/>
-    <w:lsdException w:name="Medium Grid 3 Accent 4" w:semiHidden="0" w:uiPriority="69" w:unhideWhenUsed="0"/>
-    <w:lsdException w:name="Dark List Accent 4" w:semiHidden="0" w:uiPriority="70" w:unhideWhenUsed="0"/>
-    <w:lsdException w:name="Colorful Shading Accent 4" w:semiHidden="0" w:uiPriority="71" w:unhideWhenUsed="0"/>
-    <w:lsdException w:name="Colorful List Accent 4" w:semiHidden="0" w:uiPriority="72" w:unhideWhenUsed="0"/>
-    <w:lsdException w:name="Colorful Grid Accent 4" w:semiHidden="0" w:uiPriority="73" w:unhideWhenUsed="0"/>
-    <w:lsdException w:name="Light Shading Accent 5" w:semiHidden="0" w:uiPriority="60" w:unhideWhenUsed="0"/>
-    <w:lsdException w:name="Light List Accent 5" w:semiHidden="0" w:uiPriority="61" w:unhideWhenUsed="0"/>
-    <w:lsdException w:name="Light Grid Accent 5" w:semiHidden="0" w:uiPriority="62" w:unhideWhenUsed="0"/>
-    <w:lsdException w:name="Medium Shading 1 Accent 5" w:semiHidden="0" w:uiPriority="63" w:unhideWhenUsed="0"/>
-    <w:lsdException w:name="Medium Shading 2 Accent 5" w:semiHidden="0" w:uiPriority="64" w:unhideWhenUsed="0"/>
-    <w:lsdException w:name="Medium List 1 Accent 5" w:semiHidden="0" w:uiPriority="65" w:unhideWhenUsed="0"/>
-    <w:lsdException w:name="Medium List 2 Accent 5" w:semiHidden="0" w:uiPriority="66" w:unhideWhenUsed="0"/>
-    <w:lsdException w:name="Medium Grid 1 Accent 5" w:semiHidden="0" w:uiPriority="67" w:unhideWhenUsed="0"/>
-    <w:lsdException w:name="Medium Grid 2 Accent 5" w:semiHidden="0" w:uiPriority="68" w:unhideWhenUsed="0"/>
-    <w:lsdException w:name="Medium Grid 3 Accent 5" w:semiHidden="0" w:uiPriority="69" w:unhideWhenUsed="0"/>
-    <w:lsdException w:name="Dark List Accent 5" w:semiHidden="0" w:uiPriority="70" w:unhideWhenUsed="0"/>
-    <w:lsdException w:name="Colorful Shading Accent 5" w:semiHidden="0" w:uiPriority="71" w:unhideWhenUsed="0"/>
-    <w:lsdException w:name="Colorful List Accent 5" w:semiHidden="0" w:uiPriority="72" w:unhideWhenUsed="0"/>
-    <w:lsdException w:name="Colorful Grid Accent 5" w:semiHidden="0" w:uiPriority="73" w:unhideWhenUsed="0"/>
-    <w:lsdException w:name="Light Shading Accent 6" w:semiHidden="0" w:uiPriority="60" w:unhideWhenUsed="0"/>
-    <w:lsdException w:name="Light List Accent 6" w:semiHidden="0" w:uiPriority="61" w:unhideWhenUsed="0"/>
-    <w:lsdException w:name="Light Grid Accent 6" w:semiHidden="0" w:uiPriority="62" w:unhideWhenUsed="0"/>
-    <w:lsdException w:name="Medium Shading 1 Accent 6" w:semiHidden="0" w:uiPriority="63" w:unhideWhenUsed="0"/>
-    <w:lsdException w:name="Medium Shading 2 Accent 6" w:semiHidden="0" w:uiPriority="64" w:unhideWhenUsed="0"/>
-    <w:lsdException w:name="Medium List 1 Accent 6" w:semiHidden="0" w:uiPriority="65" w:unhideWhenUsed="0"/>
-    <w:lsdException w:name="Medium List 2 Accent 6" w:semiHidden="0" w:uiPriority="66" w:unhideWhenUsed="0"/>
-    <w:lsdException w:name="Medium Grid 1 Accent 6" w:semiHidden="0" w:uiPriority="67" w:unhideWhenUsed="0"/>
-    <w:lsdException w:name="Medium Grid 2 Accent 6" w:semiHidden="0" w:uiPriority="68" w:unhideWhenUsed="0"/>
-    <w:lsdException w:name="Medium Grid 3 Accent 6" w:semiHidden="0" w:uiPriority="69" w:unhideWhenUsed="0"/>
-    <w:lsdException w:name="Dark List Accent 6" w:semiHidden="0" w:uiPriority="70" w:unhideWhenUsed="0"/>
-    <w:lsdException w:name="Colorful Shading Accent 6" w:semiHidden="0" w:uiPriority="71" w:unhideWhenUsed="0"/>
-    <w:lsdException w:name="Colorful List Accent 6" w:semiHidden="0" w:uiPriority="72" w:unhideWhenUsed="0"/>
-    <w:lsdException w:name="Colorful Grid Accent 6" w:semiHidden="0" w:uiPriority="73" w:unhideWhenUsed="0"/>
-    <w:lsdException w:name="Subtle Emphasis" w:semiHidden="0" w:uiPriority="19" w:unhideWhenUsed="0" w:qFormat="1"/>
-    <w:lsdException w:name="Intense Emphasis" w:semiHidden="0" w:uiPriority="21" w:unhideWhenUsed="0" w:qFormat="1"/>
-    <w:lsdException w:name="Subtle Reference" w:semiHidden="0" w:uiPriority="31" w:unhideWhenUsed="0" w:qFormat="1"/>
-    <w:lsdException w:name="Intense Reference" w:semiHidden="0" w:uiPriority="32" w:unhideWhenUsed="0" w:qFormat="1"/>
-    <w:lsdException w:name="Book Title" w:semiHidden="0" w:uiPriority="33" w:unhideWhenUsed="0" w:qFormat="1"/>
-    <w:lsdException w:name="Bibliography" w:uiPriority="37"/>
-    <w:lsdException w:name="TOC Heading" w:uiPriority="39" w:qFormat="1"/>
-  </w:latentStyles>
-  <w:style w:type="paragraph" w:default="1" w:styleId="Normal">
-    <w:name w:val="Normal"/>
-    <w:qFormat/>
-    <w:rsid w:val="00D750B7"/>
-    <w:rPr>
-      <w:lang w:val="et-EE"/>
-    </w:rPr>
-  </w:style>
-  <w:style w:type="paragraph" w:styleId="Heading2">
-    <w:name w:val="heading 2"/>
-    <w:basedOn w:val="Normal"/>
-    <w:next w:val="Normal"/>
-    <w:link w:val="Heading2Char"/>
-    <w:uiPriority w:val="9"/>
-    <w:unhideWhenUsed/>
-    <w:qFormat/>
-    <w:rsid w:val="005879E6"/>
-    <w:pPr>
-      <w:keepNext/>
-      <w:keepLines/>
-      <w:spacing w:before="40" w:after="0" w:line="240" w:lineRule="auto"/>
-      <w:jc w:val="both"/>
-      <w:outlineLvl w:val="1"/>
-    </w:pPr>
-    <w:rPr>
-      <w:rFonts w:ascii="Arial" w:eastAsiaTheme="majorEastAsia" w:hAnsi="Arial" w:cstheme="majorBidi"/>
-      <w:b/>
-      <w:sz w:val="24"/>
-      <w:szCs w:val="26"/>
-    </w:rPr>
-  </w:style>
-  <w:style w:type="character" w:default="1" w:styleId="DefaultParagraphFont">
-    <w:name w:val="Default Paragraph Font"/>
-    <w:uiPriority w:val="1"/>
     <w:unhideWhenUsed/>
   </w:style>
   <w:style w:type="table" w:default="1" w:styleId="TableNormal">
@@ -4441,7 +4794,7 @@
   <a:extraClrSchemeLst/>
   <a:extLst>
     <a:ext uri="{05A4C25C-085E-4340-85A3-A5531E510DB2}">
-      <thm15:themeFamily xmlns:thm15="http://schemas.microsoft.com/office/thememl/2012/main" xmlns="" name="Office Theme" id="{62F939B6-93AF-4DB8-9C6B-D6C7DFDC589F}" vid="{4A3C46E8-61CC-4603-A589-7422A47A8E4A}"/>
+      <thm15:themeFamily xmlns:thm15="http://schemas.microsoft.com/office/thememl/2012/main" name="Office Theme" id="{62F939B6-93AF-4DB8-9C6B-D6C7DFDC589F}" vid="{4A3C46E8-61CC-4603-A589-7422A47A8E4A}"/>
     </a:ext>
   </a:extLst>
 </a:theme>
@@ -4452,7 +4805,7 @@
 </file>
 
 <file path=customXml/itemProps1.xml><?xml version="1.0" encoding="utf-8"?>
-<ds:datastoreItem xmlns:ds="http://schemas.openxmlformats.org/officeDocument/2006/customXml" ds:itemID="{A9E914F9-BE78-344D-A160-ABF126B8E245}">
+<ds:datastoreItem xmlns:ds="http://schemas.openxmlformats.org/officeDocument/2006/customXml" ds:itemID="{74744223-5013-44F4-AA89-0321BCD8A2E8}">
   <ds:schemaRefs>
     <ds:schemaRef ds:uri="http://schemas.openxmlformats.org/officeDocument/2006/bibliography"/>
   </ds:schemaRefs>

</xml_diff>